<commit_message>
Some documentation updates for Ngspice link
</commit_message>
<xml_diff>
--- a/GGI_TLM/DOCUMENTATION/USER_DOCUMENTATION/GGI_TLM_Ngspice_documentation.docx
+++ b/GGI_TLM/DOCUMENTATION/USER_DOCUMENTATION/GGI_TLM_Ngspice_documentation.docx
@@ -1,13 +1,11 @@
 
 <file path=word/document.xml><?xml version="1.0" encoding="utf-8"?>
-<w:document xmlns:wpc="http://schemas.microsoft.com/office/word/2010/wordprocessingCanvas" xmlns:cx="http://schemas.microsoft.com/office/drawing/2014/chartex" xmlns:cx1="http://schemas.microsoft.com/office/drawing/2015/9/8/chartex" xmlns:mc="http://schemas.openxmlformats.org/markup-compatibility/2006" xmlns:o="urn:schemas-microsoft-com:office:office" xmlns:r="http://schemas.openxmlformats.org/officeDocument/2006/relationships" xmlns:m="http://schemas.openxmlformats.org/officeDocument/2006/math" xmlns:v="urn:schemas-microsoft-com:vml" xmlns:wp14="http://schemas.microsoft.com/office/word/2010/wordprocessingDrawing" xmlns:wp="http://schemas.openxmlformats.org/drawingml/2006/wordprocessingDrawing" xmlns:w10="urn:schemas-microsoft-com:office:word" xmlns:w="http://schemas.openxmlformats.org/wordprocessingml/2006/main" xmlns:w14="http://schemas.microsoft.com/office/word/2010/wordml" xmlns:w15="http://schemas.microsoft.com/office/word/2012/wordml" xmlns:w16se="http://schemas.microsoft.com/office/word/2015/wordml/symex" xmlns:wpg="http://schemas.microsoft.com/office/word/2010/wordprocessingGroup" xmlns:wpi="http://schemas.microsoft.com/office/word/2010/wordprocessingInk" xmlns:wne="http://schemas.microsoft.com/office/word/2006/wordml" xmlns:wps="http://schemas.microsoft.com/office/word/2010/wordprocessingShape" mc:Ignorable="w14 w15 w16se wp14">
+<w:document xmlns:wpc="http://schemas.microsoft.com/office/word/2010/wordprocessingCanvas" xmlns:cx="http://schemas.microsoft.com/office/drawing/2014/chartex" xmlns:cx1="http://schemas.microsoft.com/office/drawing/2015/9/8/chartex" xmlns:cx2="http://schemas.microsoft.com/office/drawing/2015/10/21/chartex" xmlns:cx3="http://schemas.microsoft.com/office/drawing/2016/5/9/chartex" xmlns:cx4="http://schemas.microsoft.com/office/drawing/2016/5/10/chartex" xmlns:cx5="http://schemas.microsoft.com/office/drawing/2016/5/11/chartex" xmlns:cx6="http://schemas.microsoft.com/office/drawing/2016/5/12/chartex" xmlns:cx7="http://schemas.microsoft.com/office/drawing/2016/5/13/chartex" xmlns:cx8="http://schemas.microsoft.com/office/drawing/2016/5/14/chartex" xmlns:mc="http://schemas.openxmlformats.org/markup-compatibility/2006" xmlns:aink="http://schemas.microsoft.com/office/drawing/2016/ink" xmlns:am3d="http://schemas.microsoft.com/office/drawing/2017/model3d" xmlns:o="urn:schemas-microsoft-com:office:office" xmlns:oel="http://schemas.microsoft.com/office/2019/extlst" xmlns:r="http://schemas.openxmlformats.org/officeDocument/2006/relationships" xmlns:m="http://schemas.openxmlformats.org/officeDocument/2006/math" xmlns:v="urn:schemas-microsoft-com:vml" xmlns:wp14="http://schemas.microsoft.com/office/word/2010/wordprocessingDrawing" xmlns:wp="http://schemas.openxmlformats.org/drawingml/2006/wordprocessingDrawing" xmlns:w10="urn:schemas-microsoft-com:office:word" xmlns:w="http://schemas.openxmlformats.org/wordprocessingml/2006/main" xmlns:w14="http://schemas.microsoft.com/office/word/2010/wordml" xmlns:w15="http://schemas.microsoft.com/office/word/2012/wordml" xmlns:w16cex="http://schemas.microsoft.com/office/word/2018/wordml/cex" xmlns:w16cid="http://schemas.microsoft.com/office/word/2016/wordml/cid" xmlns:w16="http://schemas.microsoft.com/office/word/2018/wordml" xmlns:w16sdtdh="http://schemas.microsoft.com/office/word/2020/wordml/sdtdatahash" xmlns:w16se="http://schemas.microsoft.com/office/word/2015/wordml/symex" xmlns:wpg="http://schemas.microsoft.com/office/word/2010/wordprocessingGroup" xmlns:wpi="http://schemas.microsoft.com/office/word/2010/wordprocessingInk" xmlns:wne="http://schemas.microsoft.com/office/word/2006/wordml" xmlns:wps="http://schemas.microsoft.com/office/word/2010/wordprocessingShape" mc:Ignorable="w14 w15 w16se w16cid w16 w16cex w16sdtdh wp14">
   <w:body>
     <w:p>
       <w:pPr>
         <w:pStyle w:val="Title"/>
       </w:pPr>
-      <w:bookmarkStart w:id="0" w:name="_GoBack"/>
-      <w:bookmarkEnd w:id="0"/>
       <w:r>
         <w:t>Incorporating Ngspice circuit models into GGI_TLM</w:t>
       </w:r>
@@ -1945,12 +1943,12 @@
       <w:pPr>
         <w:pStyle w:val="Heading1"/>
       </w:pPr>
-      <w:bookmarkStart w:id="1" w:name="_Toc20122579"/>
+      <w:bookmarkStart w:id="0" w:name="_Toc20122579"/>
       <w:r>
         <w:lastRenderedPageBreak/>
         <w:t>Introduction</w:t>
       </w:r>
-      <w:bookmarkEnd w:id="1"/>
+      <w:bookmarkEnd w:id="0"/>
     </w:p>
     <w:p>
       <w:r>
@@ -2326,16 +2324,16 @@
       <w:pPr>
         <w:pStyle w:val="Heading1"/>
       </w:pPr>
-      <w:bookmarkStart w:id="2" w:name="_Toc19603068"/>
-      <w:bookmarkStart w:id="3" w:name="_Toc20122580"/>
+      <w:bookmarkStart w:id="1" w:name="_Toc19603068"/>
+      <w:bookmarkStart w:id="2" w:name="_Toc20122580"/>
       <w:r>
         <w:t>Linking</w:t>
       </w:r>
       <w:r>
         <w:t xml:space="preserve"> GGI_TLM and Spice</w:t>
       </w:r>
+      <w:bookmarkEnd w:id="1"/>
       <w:bookmarkEnd w:id="2"/>
-      <w:bookmarkEnd w:id="3"/>
     </w:p>
     <w:p/>
     <w:p>
@@ -2704,7 +2702,7 @@
                 <v:stroke joinstyle="miter"/>
                 <v:path gradientshapeok="t" o:connecttype="rect"/>
               </v:shapetype>
-              <v:shape id="Text Box 122" o:spid="_x0000_s1026" type="#_x0000_t202" style="position:absolute;margin-left:31pt;margin-top:25.5pt;width:61pt;height:42pt;z-index:251669504;visibility:visible;mso-wrap-style:square;mso-width-percent:0;mso-height-percent:0;mso-wrap-distance-left:9pt;mso-wrap-distance-top:0;mso-wrap-distance-right:9pt;mso-wrap-distance-bottom:0;mso-position-horizontal:absolute;mso-position-horizontal-relative:text;mso-position-vertical:absolute;mso-position-vertical-relative:text;mso-width-percent:0;mso-height-percent:0;mso-width-relative:margin;mso-height-relative:margin;v-text-anchor:top" o:gfxdata="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" fillcolor="white [3201]" stroked="f" strokeweight=".5pt">
+              <v:shape id="Text Box 122" o:spid="_x0000_s1026" type="#_x0000_t202" style="position:absolute;margin-left:31pt;margin-top:25.5pt;width:61pt;height:42pt;z-index:251669504;visibility:visible;mso-wrap-style:square;mso-width-percent:0;mso-height-percent:0;mso-wrap-distance-left:9pt;mso-wrap-distance-top:0;mso-wrap-distance-right:9pt;mso-wrap-distance-bottom:0;mso-position-horizontal:absolute;mso-position-horizontal-relative:text;mso-position-vertical:absolute;mso-position-vertical-relative:text;mso-width-percent:0;mso-height-percent:0;mso-width-relative:margin;mso-height-relative:margin;v-text-anchor:top" o:gfxdata="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" fillcolor="white [3201]" stroked="f" strokeweight=".5pt">
                 <v:textbox>
                   <w:txbxContent>
                     <w:p>
@@ -2713,13 +2711,9 @@
                       </w:r>
                     </w:p>
                     <w:p>
-                      <w:proofErr w:type="spellStart"/>
-                      <w:proofErr w:type="gramStart"/>
                       <w:r>
                         <w:t>fac</w:t>
                       </w:r>
-                      <w:proofErr w:type="spellEnd"/>
-                      <w:proofErr w:type="gramEnd"/>
                     </w:p>
                   </w:txbxContent>
                 </v:textbox>
@@ -2798,7 +2792,7 @@
           </mc:Choice>
           <mc:Fallback>
             <w:pict>
-              <v:shape w14:anchorId="0EB0F744" id="Text Box 121" o:spid="_x0000_s1027" type="#_x0000_t202" style="position:absolute;margin-left:113.5pt;margin-top:34.5pt;width:61pt;height:21.5pt;z-index:251668480;visibility:visible;mso-wrap-style:square;mso-width-percent:0;mso-height-percent:0;mso-wrap-distance-left:9pt;mso-wrap-distance-top:0;mso-wrap-distance-right:9pt;mso-wrap-distance-bottom:0;mso-position-horizontal:absolute;mso-position-horizontal-relative:text;mso-position-vertical:absolute;mso-position-vertical-relative:text;mso-width-percent:0;mso-height-percent:0;mso-width-relative:margin;mso-height-relative:margin;v-text-anchor:top" o:gfxdata="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" fillcolor="white [3201]" stroked="f" strokeweight=".5pt">
+              <v:shape w14:anchorId="0EB0F744" id="Text Box 121" o:spid="_x0000_s1027" type="#_x0000_t202" style="position:absolute;margin-left:113.5pt;margin-top:34.5pt;width:61pt;height:21.5pt;z-index:251668480;visibility:visible;mso-wrap-style:square;mso-width-percent:0;mso-height-percent:0;mso-wrap-distance-left:9pt;mso-wrap-distance-top:0;mso-wrap-distance-right:9pt;mso-wrap-distance-bottom:0;mso-position-horizontal:absolute;mso-position-horizontal-relative:text;mso-position-vertical:absolute;mso-position-vertical-relative:text;mso-width-percent:0;mso-height-percent:0;mso-width-relative:margin;mso-height-relative:margin;v-text-anchor:top" o:gfxdata="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" fillcolor="white [3201]" stroked="f" strokeweight=".5pt">
                 <v:textbox>
                   <w:txbxContent>
                     <w:p>
@@ -3537,8 +3531,8 @@
           <w:szCs w:val="24"/>
         </w:rPr>
       </w:pPr>
-      <w:bookmarkStart w:id="4" w:name="_Ref6319290"/>
-      <w:bookmarkStart w:id="5" w:name="_Ref6319274"/>
+      <w:bookmarkStart w:id="3" w:name="_Ref6319290"/>
+      <w:bookmarkStart w:id="4" w:name="_Ref6319274"/>
       <w:r>
         <w:rPr>
           <w:rFonts w:ascii="Times New Roman" w:hAnsi="Times New Roman"/>
@@ -3592,7 +3586,7 @@
         </w:rPr>
         <w:fldChar w:fldCharType="end"/>
       </w:r>
-      <w:bookmarkEnd w:id="4"/>
+      <w:bookmarkEnd w:id="3"/>
       <w:r>
         <w:rPr>
           <w:rFonts w:ascii="Times New Roman" w:hAnsi="Times New Roman"/>
@@ -3601,7 +3595,7 @@
         </w:rPr>
         <w:t>.</w:t>
       </w:r>
-      <w:bookmarkEnd w:id="5"/>
+      <w:bookmarkEnd w:id="4"/>
       <w:r>
         <w:rPr>
           <w:rFonts w:ascii="Times New Roman" w:hAnsi="Times New Roman"/>
@@ -3695,7 +3689,7 @@
           <w:lang w:eastAsia="en-GB"/>
         </w:rPr>
         <w:drawing>
-          <wp:inline distT="0" distB="0" distL="0" distR="0" wp14:anchorId="1BAF139A" wp14:editId="268FBF35">
+          <wp:inline distT="0" distB="0" distL="0" distR="0" wp14:anchorId="1BAF139A" wp14:editId="13680D16">
             <wp:extent cx="5731510" cy="1628140"/>
             <wp:effectExtent l="0" t="0" r="2540" b="0"/>
             <wp:docPr id="6" name="Picture 6"/>
@@ -3746,7 +3740,7 @@
           <w:szCs w:val="24"/>
         </w:rPr>
       </w:pPr>
-      <w:bookmarkStart w:id="6" w:name="_Ref6319303"/>
+      <w:bookmarkStart w:id="5" w:name="_Ref6319303"/>
       <w:r>
         <w:rPr>
           <w:rFonts w:ascii="Times New Roman" w:hAnsi="Times New Roman"/>
@@ -3800,7 +3794,7 @@
         </w:rPr>
         <w:fldChar w:fldCharType="end"/>
       </w:r>
-      <w:bookmarkEnd w:id="6"/>
+      <w:bookmarkEnd w:id="5"/>
       <w:r>
         <w:rPr>
           <w:rFonts w:ascii="Times New Roman" w:hAnsi="Times New Roman"/>
@@ -3930,13 +3924,13 @@
       <w:pPr>
         <w:pStyle w:val="Heading2"/>
       </w:pPr>
-      <w:bookmarkStart w:id="7" w:name="_Toc19603069"/>
-      <w:bookmarkStart w:id="8" w:name="_Toc20122581"/>
+      <w:bookmarkStart w:id="6" w:name="_Toc19603069"/>
+      <w:bookmarkStart w:id="7" w:name="_Toc20122581"/>
       <w:r>
         <w:t>Filtering the interaction of GGI_TLM and Ngspice processes</w:t>
       </w:r>
+      <w:bookmarkEnd w:id="6"/>
       <w:bookmarkEnd w:id="7"/>
-      <w:bookmarkEnd w:id="8"/>
     </w:p>
     <w:p>
       <w:pPr>
@@ -4853,13 +4847,13 @@
       <w:pPr>
         <w:pStyle w:val="Heading2"/>
       </w:pPr>
-      <w:bookmarkStart w:id="9" w:name="_Toc19603070"/>
-      <w:bookmarkStart w:id="10" w:name="_Toc20122582"/>
+      <w:bookmarkStart w:id="8" w:name="_Toc19603070"/>
+      <w:bookmarkStart w:id="9" w:name="_Toc20122582"/>
       <w:r>
         <w:t>GGI_TLM – Ngspice linking process</w:t>
       </w:r>
+      <w:bookmarkEnd w:id="8"/>
       <w:bookmarkEnd w:id="9"/>
-      <w:bookmarkEnd w:id="10"/>
     </w:p>
     <w:p>
       <w:pPr>
@@ -5068,13 +5062,13 @@
       <w:pPr>
         <w:pStyle w:val="Heading2"/>
       </w:pPr>
-      <w:bookmarkStart w:id="11" w:name="_Toc19603071"/>
-      <w:bookmarkStart w:id="12" w:name="_Toc20122583"/>
+      <w:bookmarkStart w:id="10" w:name="_Toc19603071"/>
+      <w:bookmarkStart w:id="11" w:name="_Toc20122583"/>
       <w:r>
         <w:t>Voltage references in GGI_TLM-Ngspice models</w:t>
       </w:r>
+      <w:bookmarkEnd w:id="10"/>
       <w:bookmarkEnd w:id="11"/>
-      <w:bookmarkEnd w:id="12"/>
     </w:p>
     <w:p/>
     <w:p>
@@ -5099,16 +5093,16 @@
       <w:pPr>
         <w:pStyle w:val="Heading2"/>
       </w:pPr>
-      <w:bookmarkStart w:id="13" w:name="_Toc19603072"/>
-      <w:bookmarkStart w:id="14" w:name="_Toc20122584"/>
+      <w:bookmarkStart w:id="12" w:name="_Toc19603072"/>
+      <w:bookmarkStart w:id="13" w:name="_Toc20122584"/>
       <w:r>
         <w:t>Interaction between GGI_TLM and Ngspice</w:t>
       </w:r>
       <w:r>
         <w:t>: setting up the input files</w:t>
       </w:r>
+      <w:bookmarkEnd w:id="12"/>
       <w:bookmarkEnd w:id="13"/>
-      <w:bookmarkEnd w:id="14"/>
     </w:p>
     <w:p>
       <w:pPr>
@@ -5279,510 +5273,588 @@
       <w:pPr>
         <w:pStyle w:val="Heading2"/>
       </w:pPr>
-      <w:bookmarkStart w:id="15" w:name="_Toc19603073"/>
-      <w:bookmarkStart w:id="16" w:name="_Toc20122585"/>
+      <w:bookmarkStart w:id="14" w:name="_Toc19603073"/>
+      <w:bookmarkStart w:id="15" w:name="_Toc20122585"/>
       <w:r>
         <w:t>Compiling and running GGI_TLM with Ngspice</w:t>
       </w:r>
+      <w:bookmarkEnd w:id="14"/>
       <w:bookmarkEnd w:id="15"/>
+    </w:p>
+    <w:p/>
+    <w:p>
+      <w:r>
+        <w:t xml:space="preserve">The implementation </w:t>
+      </w:r>
+      <w:r>
+        <w:t xml:space="preserve">of the GGI_TLM – Ngspice link </w:t>
+      </w:r>
+      <w:r>
+        <w:t xml:space="preserve">requires Ngspice to be compiled as a library </w:t>
+      </w:r>
+      <w:r>
+        <w:t xml:space="preserve">which may be linked to GGI_TLM during the make process. </w:t>
+      </w:r>
+    </w:p>
+    <w:p>
+      <w:r>
+        <w:t>The first stage is to compile Ngspice as follows:</w:t>
+      </w:r>
+    </w:p>
+    <w:p>
+      <w:r>
+        <w:t>Download Ngspice (here Ngspice-30)</w:t>
+      </w:r>
+      <w:r>
+        <w:t>. (Make sure that you download the file ngspice-30.tar.gz (the default download from the green button may be different on a windows machine))</w:t>
+      </w:r>
+    </w:p>
+    <w:p>
+      <w:r>
+        <w:t xml:space="preserve">Unpack the .tar.gz file. </w:t>
+      </w:r>
+    </w:p>
+    <w:p>
+      <w:r>
+        <w:t>Ngspice is then built using the following sequence of commands:</w:t>
+      </w:r>
+    </w:p>
+    <w:p>
+      <w:r>
+        <w:t>cd ngspice-30</w:t>
+      </w:r>
+    </w:p>
+    <w:p>
+      <w:r>
+        <w:t>mkdir ngspice_GGI_TLM</w:t>
+      </w:r>
+    </w:p>
+    <w:p>
+      <w:r>
+        <w:t>cd ngspice_GGI_TLM</w:t>
+      </w:r>
+    </w:p>
+    <w:p>
+      <w:r>
+        <w:t>../configure --with-ngshared --</w:t>
+      </w:r>
+      <w:r>
+        <w:t xml:space="preserve">enable-xspice </w:t>
+      </w:r>
+      <w:r>
+        <w:t>--</w:t>
+      </w:r>
+      <w:r>
+        <w:t>enable-</w:t>
+      </w:r>
+      <w:r>
+        <w:t>cider</w:t>
+      </w:r>
+    </w:p>
+    <w:p>
+      <w:r>
+        <w:t>make clean</w:t>
+      </w:r>
+    </w:p>
+    <w:p>
+      <w:r>
+        <w:t>make</w:t>
+      </w:r>
+    </w:p>
+    <w:p>
+      <w:r>
+        <w:t>sudo make install</w:t>
+      </w:r>
+    </w:p>
+    <w:p>
+      <w:r>
+        <w:t>cd ../..</w:t>
+      </w:r>
+    </w:p>
+    <w:p>
+      <w:r>
+        <w:t xml:space="preserve">Download GGI_TLM </w:t>
+      </w:r>
+      <w:r>
+        <w:t xml:space="preserve">from github </w:t>
+      </w:r>
+      <w:r>
+        <w:fldChar w:fldCharType="begin"/>
+      </w:r>
+      <w:r>
+        <w:instrText xml:space="preserve"> REF _Ref19168503 \r \h </w:instrText>
+      </w:r>
+      <w:r>
+        <w:fldChar w:fldCharType="separate"/>
+      </w:r>
+      <w:r>
+        <w:t>[1]</w:t>
+      </w:r>
+      <w:r>
+        <w:fldChar w:fldCharType="end"/>
+      </w:r>
+      <w:r>
+        <w:t xml:space="preserve"> </w:t>
+      </w:r>
+      <w:r>
+        <w:t>then compile as follows:</w:t>
+      </w:r>
+    </w:p>
+    <w:p>
+      <w:r>
+        <w:t>cd GGI_TLM/SRC</w:t>
+      </w:r>
+    </w:p>
+    <w:p>
+      <w:r>
+        <w:t>make clean</w:t>
+      </w:r>
+    </w:p>
+    <w:p>
+      <w:r>
+        <w:t>make NGSPICE=TRUE</w:t>
+      </w:r>
+    </w:p>
+    <w:p>
+      <w:r>
+        <w:t>The appropriate paths to the Ngspice libraries are set in the Makefile (Makefile_GGI_TLM)</w:t>
+      </w:r>
+      <w:r>
+        <w:t xml:space="preserve">. You may need to ensure that the LD_LIBRARY_PATH environment variable is set appropriately </w:t>
+      </w:r>
+      <w:r>
+        <w:t xml:space="preserve">(so as to include the path to the ngspice library) </w:t>
+      </w:r>
+      <w:r>
+        <w:t>to run GGI_TLM_SEQ with Ngspice</w:t>
+      </w:r>
+      <w:r>
+        <w:t xml:space="preserve"> e.g </w:t>
+      </w:r>
+    </w:p>
+    <w:p>
+      <w:r>
+        <w:t>export</w:t>
+      </w:r>
+      <w:r>
+        <w:t xml:space="preserve"> LD_LIBRARY_PATH</w:t>
+      </w:r>
+      <w:r>
+        <w:t>=</w:t>
+      </w:r>
+      <w:r>
+        <w:t>/lib:/usr/lib:/usr/local/lib</w:t>
+      </w:r>
+    </w:p>
+    <w:p>
+      <w:r>
+        <w:t xml:space="preserve">Currently GGI_TLM </w:t>
+      </w:r>
+      <w:r>
+        <w:t xml:space="preserve">linked to Ngspice </w:t>
+      </w:r>
+      <w:r>
+        <w:t>can only be run with the sequential version of GGI_TLM.</w:t>
+      </w:r>
+    </w:p>
+    <w:p>
+      <w:r>
+        <w:t>There are some test cases in the directory GGI_TLM/</w:t>
+      </w:r>
+      <w:r>
+        <w:t>T</w:t>
+      </w:r>
+      <w:r>
+        <w:t>EST</w:t>
+      </w:r>
+      <w:r>
+        <w:t>_DATA which demonstrate the GGI_TLM – Ngspice link. These are:</w:t>
+      </w:r>
+    </w:p>
+    <w:p>
+      <w:r>
+        <w:t>NGSPICE_DIODE_</w:t>
+      </w:r>
+      <w:r>
+        <w:t>Test</w:t>
+      </w:r>
+    </w:p>
+    <w:p>
+      <w:r>
+        <w:lastRenderedPageBreak/>
+        <w:t>PCB_SIMULATION_</w:t>
+      </w:r>
+      <w:r>
+        <w:t>Test</w:t>
+      </w:r>
+    </w:p>
+    <w:p>
+      <w:r>
+        <w:t>PCB_SIMULATION_</w:t>
+      </w:r>
+      <w:r>
+        <w:t>Test</w:t>
+      </w:r>
+      <w:r>
+        <w:t>_2</w:t>
+      </w:r>
+    </w:p>
+    <w:p>
+      <w:r>
+        <w:t>PCB_SIMULATION_</w:t>
+      </w:r>
+      <w:r>
+        <w:t>Test</w:t>
+      </w:r>
+      <w:r>
+        <w:t>_3</w:t>
+      </w:r>
+    </w:p>
+    <w:p>
+      <w:r>
+        <w:t>PCB_PORT_</w:t>
+      </w:r>
+      <w:r>
+        <w:t>Test</w:t>
+      </w:r>
+      <w:r>
+        <w:t>_1</w:t>
+      </w:r>
+    </w:p>
+    <w:p>
+      <w:r>
+        <w:t>PCB_PORT_</w:t>
+      </w:r>
+      <w:r>
+        <w:t>Test</w:t>
+      </w:r>
+      <w:r>
+        <w:t>_2</w:t>
+      </w:r>
+    </w:p>
+    <w:p>
+      <w:r>
+        <w:t>NGSPICE</w:t>
+      </w:r>
+      <w:r>
+        <w:t>_CONVERTER_MODEL</w:t>
+      </w:r>
+    </w:p>
+    <w:p>
+      <w:r>
+        <w:t xml:space="preserve">The Ngspice link test cases may be run by going to the </w:t>
+      </w:r>
+      <w:r>
+        <w:rPr>
+          <w:b/>
+        </w:rPr>
+        <w:t>T</w:t>
+      </w:r>
+      <w:r>
+        <w:rPr>
+          <w:b/>
+        </w:rPr>
+        <w:t>EST</w:t>
+      </w:r>
+      <w:r>
+        <w:rPr>
+          <w:b/>
+        </w:rPr>
+        <w:t>_DATA</w:t>
+      </w:r>
+      <w:r>
+        <w:t xml:space="preserve"> directory and using the command</w:t>
+      </w:r>
+      <w:r>
+        <w:t>:</w:t>
+      </w:r>
+    </w:p>
+    <w:p>
+      <w:pPr>
+        <w:rPr>
+          <w:b/>
+        </w:rPr>
+      </w:pPr>
+      <w:r>
+        <w:rPr>
+          <w:b/>
+        </w:rPr>
+        <w:t>run_automatic_test run_seq NGSPICE_</w:t>
+      </w:r>
+      <w:r>
+        <w:rPr>
+          <w:b/>
+        </w:rPr>
+        <w:t>T</w:t>
+      </w:r>
+      <w:r>
+        <w:rPr>
+          <w:b/>
+        </w:rPr>
+        <w:t>EST</w:t>
+      </w:r>
+      <w:r>
+        <w:rPr>
+          <w:b/>
+        </w:rPr>
+        <w:t>_CASE_LIST</w:t>
+      </w:r>
+    </w:p>
+    <w:p>
+      <w:r>
+        <w:t>The user can plot the results with the command</w:t>
+      </w:r>
+      <w:r>
+        <w:t>:</w:t>
+      </w:r>
+    </w:p>
+    <w:p>
+      <w:pPr>
+        <w:rPr>
+          <w:b/>
+        </w:rPr>
+      </w:pPr>
+      <w:r>
+        <w:rPr>
+          <w:b/>
+        </w:rPr>
+        <w:t>run_automatic_test plot NGSPICE_</w:t>
+      </w:r>
+      <w:r>
+        <w:rPr>
+          <w:b/>
+        </w:rPr>
+        <w:t>T</w:t>
+      </w:r>
+      <w:r>
+        <w:rPr>
+          <w:b/>
+        </w:rPr>
+        <w:t>EST</w:t>
+      </w:r>
+      <w:r>
+        <w:rPr>
+          <w:b/>
+        </w:rPr>
+        <w:t>_CASE_LIST</w:t>
+      </w:r>
+    </w:p>
+    <w:p>
+      <w:r>
+        <w:t>And the results can be checked against the available reference results with the command</w:t>
+      </w:r>
+      <w:r>
+        <w:t>:</w:t>
+      </w:r>
+    </w:p>
+    <w:p>
+      <w:pPr>
+        <w:rPr>
+          <w:b/>
+        </w:rPr>
+      </w:pPr>
+      <w:r>
+        <w:rPr>
+          <w:b/>
+        </w:rPr>
+        <w:t>run_automatic_test check_reference NGSPICE_</w:t>
+      </w:r>
+      <w:r>
+        <w:rPr>
+          <w:b/>
+        </w:rPr>
+        <w:t>T</w:t>
+      </w:r>
+      <w:r>
+        <w:rPr>
+          <w:b/>
+        </w:rPr>
+        <w:t>EST</w:t>
+      </w:r>
+      <w:r>
+        <w:rPr>
+          <w:b/>
+        </w:rPr>
+        <w:t>_CASE_LIST</w:t>
+      </w:r>
+    </w:p>
+    <w:p>
+      <w:r>
+        <w:t>If only a single test case is to be run then replace NGSPICE_</w:t>
+      </w:r>
+      <w:r>
+        <w:t>T</w:t>
+      </w:r>
+      <w:r>
+        <w:t>EST</w:t>
+      </w:r>
+      <w:r>
+        <w:t>_CASE_LIST in the above commands with the name of the specific test case e.g.</w:t>
+      </w:r>
+    </w:p>
+    <w:p>
+      <w:pPr>
+        <w:rPr>
+          <w:b/>
+        </w:rPr>
+      </w:pPr>
+      <w:r>
+        <w:rPr>
+          <w:b/>
+        </w:rPr>
+        <w:t>run_automatic_test run_seq NGSPICE_</w:t>
+      </w:r>
+      <w:r>
+        <w:rPr>
+          <w:b/>
+        </w:rPr>
+        <w:t>CONVERTER_MODEL</w:t>
+      </w:r>
+    </w:p>
+    <w:p>
+      <w:pPr>
+        <w:rPr>
+          <w:rFonts w:ascii="Times New Roman" w:hAnsi="Times New Roman" w:cs="Times New Roman"/>
+        </w:rPr>
+      </w:pPr>
+    </w:p>
+    <w:p>
+      <w:pPr>
+        <w:pStyle w:val="Heading2"/>
+      </w:pPr>
+      <w:bookmarkStart w:id="16" w:name="_Toc19603074"/>
+      <w:bookmarkStart w:id="17" w:name="_Toc20122586"/>
+      <w:r>
+        <w:t xml:space="preserve">GGI_TLM </w:t>
+      </w:r>
+      <w:r>
+        <w:t>Model Preparation</w:t>
+      </w:r>
       <w:bookmarkEnd w:id="16"/>
-    </w:p>
-    <w:p/>
-    <w:p>
-      <w:r>
-        <w:t xml:space="preserve">The implementation </w:t>
-      </w:r>
-      <w:r>
-        <w:t xml:space="preserve">of the GGI_TLM – Ngspice link </w:t>
-      </w:r>
-      <w:r>
-        <w:t xml:space="preserve">requires Ngspice to be compiled as a library </w:t>
-      </w:r>
-      <w:r>
-        <w:t xml:space="preserve">which may be linked to GGI_TLM during the make process. </w:t>
-      </w:r>
-    </w:p>
-    <w:p>
-      <w:r>
-        <w:t>The first stage is to compile Ngspice as follows:</w:t>
-      </w:r>
-    </w:p>
-    <w:p>
-      <w:r>
-        <w:t>Download Ngspice (here Ngspice-30)</w:t>
-      </w:r>
-      <w:r>
-        <w:t>. (Make sure that you download the file ngspice-30.tar.gz (the default download from the green button may be different on a windows machine))</w:t>
-      </w:r>
-    </w:p>
-    <w:p>
-      <w:r>
-        <w:t xml:space="preserve">Unpack the .tar.gz file. </w:t>
-      </w:r>
-    </w:p>
-    <w:p>
-      <w:r>
-        <w:t>Ngspice is then built using the following sequence of commands:</w:t>
-      </w:r>
-    </w:p>
-    <w:p>
-      <w:r>
-        <w:t>cd ngspice-30</w:t>
-      </w:r>
-    </w:p>
-    <w:p>
-      <w:r>
-        <w:t>mkdir ngspice_GGI_TLM</w:t>
-      </w:r>
-    </w:p>
-    <w:p>
-      <w:r>
-        <w:t>cd ngspice_GGI_TLM</w:t>
-      </w:r>
-    </w:p>
-    <w:p>
-      <w:r>
-        <w:t>../configure --with-ngshared --</w:t>
-      </w:r>
-      <w:r>
-        <w:t>enable-xspice –enable-</w:t>
-      </w:r>
-      <w:r>
-        <w:t>cider</w:t>
-      </w:r>
-    </w:p>
-    <w:p>
-      <w:r>
-        <w:t>make clean</w:t>
-      </w:r>
-    </w:p>
-    <w:p>
-      <w:r>
-        <w:t>make</w:t>
-      </w:r>
-    </w:p>
-    <w:p>
-      <w:r>
-        <w:t>sudo make install</w:t>
-      </w:r>
-    </w:p>
-    <w:p>
-      <w:r>
-        <w:t>cd ../..</w:t>
-      </w:r>
-    </w:p>
-    <w:p>
-      <w:r>
-        <w:t xml:space="preserve">Download GGI_TLM </w:t>
-      </w:r>
-      <w:r>
-        <w:t xml:space="preserve">from github </w:t>
-      </w:r>
-      <w:r>
-        <w:fldChar w:fldCharType="begin"/>
-      </w:r>
-      <w:r>
-        <w:instrText xml:space="preserve"> REF _Ref19168503 \r \h </w:instrText>
-      </w:r>
-      <w:r>
-        <w:fldChar w:fldCharType="separate"/>
-      </w:r>
-      <w:r>
-        <w:t>[1]</w:t>
-      </w:r>
-      <w:r>
-        <w:fldChar w:fldCharType="end"/>
-      </w:r>
-      <w:r>
+      <w:bookmarkEnd w:id="17"/>
+    </w:p>
+    <w:p>
+      <w:pPr>
+        <w:rPr>
+          <w:rFonts w:ascii="Times New Roman" w:hAnsi="Times New Roman" w:cs="Times New Roman"/>
+        </w:rPr>
+      </w:pPr>
+    </w:p>
+    <w:p>
+      <w:r>
+        <w:t>The GGI_TLM- Ngspice coupled simulation process required both a GGI_TLM input file (</w:t>
+      </w:r>
+      <w:r>
+        <w:rPr>
+          <w:b/>
+        </w:rPr>
+        <w:t>name.inp</w:t>
+      </w:r>
+      <w:r>
+        <w:t xml:space="preserve">) plus any associated material and cable specification files and in addition an Ngspice circuit file which must have the name </w:t>
+      </w:r>
+      <w:r>
+        <w:rPr>
+          <w:b/>
+        </w:rPr>
+        <w:t>Spice_circuit_TEMPLATE.cir</w:t>
+      </w:r>
+      <w:r>
+        <w:t>.</w:t>
+      </w:r>
+    </w:p>
+    <w:p>
+      <w:r>
+        <w:t xml:space="preserve">As described in the Theory section above, Ngspice circuit elements are implemented in GGI_TLM on surfaces between TLM cells they are therefore specified in the GGI_TLM input file in the Surface_material_list packet. They have the surface type ‘SPICE’. The Ngpsice port number must be given – this indicates the number of the TLM port source voltage number, np, in the circuit file. In addition the Ngspice node numbers on the + and – sides of the component are given. The direction of the component (+x, -x, +y, -y, +z or -z) must also be specified. It is assumed that the surface material consists of a single TLM cell face and that the direction of the component lies in the plane of the TLM cell face. </w:t>
+      </w:r>
+    </w:p>
+    <w:p>
+      <w:r>
+        <w:t>The format to specify an Ngspice circuit element in the Surface_material_list is illustrated in the example below:</w:t>
+      </w:r>
+    </w:p>
+    <w:p>
+      <w:pPr>
+        <w:rPr>
+          <w:rFonts w:ascii="Courier New" w:hAnsi="Courier New" w:cs="Courier New"/>
+        </w:rPr>
+      </w:pPr>
+      <w:r>
+        <w:rPr>
+          <w:rFonts w:ascii="Times New Roman" w:hAnsi="Times New Roman" w:cs="Times New Roman"/>
+        </w:rPr>
         <w:t xml:space="preserve"> </w:t>
       </w:r>
       <w:r>
-        <w:t>then compile as follows:</w:t>
-      </w:r>
-    </w:p>
-    <w:p>
-      <w:r>
-        <w:t>cd GGI_TLM/SRC</w:t>
-      </w:r>
-    </w:p>
-    <w:p>
-      <w:r>
-        <w:t>make clean</w:t>
-      </w:r>
-    </w:p>
-    <w:p>
-      <w:r>
-        <w:t>make NGSPICE=TRUE</w:t>
-      </w:r>
-    </w:p>
-    <w:p>
-      <w:r>
-        <w:t>The appropriate paths to the Ngspice libraries are set in the Makefile (Makefile_GGI_TLM)</w:t>
-      </w:r>
-    </w:p>
-    <w:p>
-      <w:r>
-        <w:t>Currently GGI_TLM can only be run with the sequential version of GGI_TLM.</w:t>
-      </w:r>
-    </w:p>
-    <w:p>
-      <w:r>
-        <w:t>There are some test cases in the directory GGI_TLM/</w:t>
-      </w:r>
-      <w:r>
-        <w:t>Test</w:t>
-      </w:r>
-      <w:r>
-        <w:t>_DATA which demonstrate the GGI_TLM – Ngspice link. These are:</w:t>
-      </w:r>
-    </w:p>
-    <w:p>
-      <w:r>
-        <w:t>NGSPICE_DIODE_</w:t>
-      </w:r>
-      <w:r>
-        <w:t>Test</w:t>
-      </w:r>
-    </w:p>
-    <w:p>
-      <w:r>
-        <w:t>PCB_SIMULATION_</w:t>
-      </w:r>
-      <w:r>
-        <w:t>Test</w:t>
-      </w:r>
-    </w:p>
-    <w:p>
-      <w:r>
-        <w:t>PCB_SIMULATION_</w:t>
-      </w:r>
-      <w:r>
-        <w:t>Test</w:t>
-      </w:r>
-      <w:r>
-        <w:t>_2</w:t>
-      </w:r>
-    </w:p>
-    <w:p>
-      <w:r>
-        <w:t>PCB_SIMULATION_</w:t>
-      </w:r>
-      <w:r>
-        <w:t>Test</w:t>
-      </w:r>
-      <w:r>
-        <w:t>_3</w:t>
-      </w:r>
-    </w:p>
-    <w:p>
-      <w:r>
+        <w:rPr>
+          <w:rFonts w:ascii="Courier New" w:hAnsi="Courier New" w:cs="Courier New"/>
+        </w:rPr>
+        <w:t>Surface_material_list</w:t>
+      </w:r>
+    </w:p>
+    <w:p>
+      <w:pPr>
+        <w:rPr>
+          <w:rFonts w:ascii="Courier New" w:hAnsi="Courier New" w:cs="Courier New"/>
+        </w:rPr>
+      </w:pPr>
+      <w:r>
+        <w:rPr>
+          <w:rFonts w:ascii="Courier New" w:hAnsi="Courier New" w:cs="Courier New"/>
+        </w:rPr>
+        <w:t>1 # Number of surface materials</w:t>
+      </w:r>
+    </w:p>
+    <w:p>
+      <w:pPr>
+        <w:rPr>
+          <w:rFonts w:ascii="Courier New" w:hAnsi="Courier New" w:cs="Courier New"/>
+        </w:rPr>
+      </w:pPr>
+      <w:r>
+        <w:rPr>
+          <w:rFonts w:ascii="Courier New" w:hAnsi="Courier New" w:cs="Courier New"/>
+        </w:rPr>
+        <w:t>1 # Surface material number</w:t>
+      </w:r>
+    </w:p>
+    <w:p>
+      <w:pPr>
+        <w:rPr>
+          <w:rFonts w:ascii="Courier New" w:hAnsi="Courier New" w:cs="Courier New"/>
+        </w:rPr>
+      </w:pPr>
+      <w:r>
+        <w:rPr>
+          <w:rFonts w:ascii="Courier New" w:hAnsi="Courier New" w:cs="Courier New"/>
+        </w:rPr>
+        <w:t>SPICE</w:t>
+      </w:r>
+    </w:p>
+    <w:p>
+      <w:pPr>
+        <w:rPr>
+          <w:rFonts w:ascii="Courier New" w:hAnsi="Courier New" w:cs="Courier New"/>
+        </w:rPr>
+      </w:pPr>
+      <w:r>
+        <w:rPr>
+          <w:rFonts w:ascii="Courier New" w:hAnsi="Courier New" w:cs="Courier New"/>
+        </w:rPr>
+        <w:t>1 #Ngspice port number</w:t>
+      </w:r>
+    </w:p>
+    <w:p>
+      <w:pPr>
+        <w:rPr>
+          <w:rFonts w:ascii="Courier New" w:hAnsi="Courier New" w:cs="Courier New"/>
+        </w:rPr>
+      </w:pPr>
+      <w:r>
+        <w:rPr>
+          <w:rFonts w:ascii="Courier New" w:hAnsi="Courier New" w:cs="Courier New"/>
+        </w:rPr>
         <w:lastRenderedPageBreak/>
-        <w:t>PCB_PORT_</w:t>
-      </w:r>
-      <w:r>
-        <w:t>Test</w:t>
-      </w:r>
-      <w:r>
-        <w:t>_1</w:t>
-      </w:r>
-    </w:p>
-    <w:p>
-      <w:r>
-        <w:t>PCB_PORT_</w:t>
-      </w:r>
-      <w:r>
-        <w:t>Test</w:t>
-      </w:r>
-      <w:r>
-        <w:t>_2</w:t>
-      </w:r>
-    </w:p>
-    <w:p>
-      <w:r>
-        <w:t>NGSPICE</w:t>
-      </w:r>
-      <w:r>
-        <w:t>_CONVERTER_MODEL</w:t>
-      </w:r>
-    </w:p>
-    <w:p>
-      <w:r>
-        <w:t xml:space="preserve">The Ngspice link test cases may be run by going to the </w:t>
-      </w:r>
-      <w:r>
-        <w:rPr>
-          <w:b/>
-        </w:rPr>
-        <w:t>Test</w:t>
-      </w:r>
-      <w:r>
-        <w:rPr>
-          <w:b/>
-        </w:rPr>
-        <w:t>_DATA</w:t>
-      </w:r>
-      <w:r>
-        <w:t xml:space="preserve"> directory and using the command</w:t>
-      </w:r>
-    </w:p>
-    <w:p>
-      <w:pPr>
-        <w:rPr>
-          <w:b/>
-        </w:rPr>
-      </w:pPr>
-      <w:r>
-        <w:rPr>
-          <w:b/>
-        </w:rPr>
-        <w:t>run_automatic_test run_seq NGSPICE_</w:t>
-      </w:r>
-      <w:r>
-        <w:rPr>
-          <w:b/>
-        </w:rPr>
-        <w:t>Test</w:t>
-      </w:r>
-      <w:r>
-        <w:rPr>
-          <w:b/>
-        </w:rPr>
-        <w:t>_CASE_LIST</w:t>
-      </w:r>
-    </w:p>
-    <w:p>
-      <w:r>
-        <w:t>The user can plot the results with the command</w:t>
-      </w:r>
-    </w:p>
-    <w:p>
-      <w:pPr>
-        <w:rPr>
-          <w:b/>
-        </w:rPr>
-      </w:pPr>
-      <w:r>
-        <w:rPr>
-          <w:b/>
-        </w:rPr>
-        <w:t>run_automatic_test plot NGSPICE_</w:t>
-      </w:r>
-      <w:r>
-        <w:rPr>
-          <w:b/>
-        </w:rPr>
-        <w:t>Test</w:t>
-      </w:r>
-      <w:r>
-        <w:rPr>
-          <w:b/>
-        </w:rPr>
-        <w:t>_CASE_LIST</w:t>
-      </w:r>
-    </w:p>
-    <w:p>
-      <w:r>
-        <w:t>And the results can be checked against the available reference results with the command</w:t>
-      </w:r>
-    </w:p>
-    <w:p>
-      <w:pPr>
-        <w:rPr>
-          <w:b/>
-        </w:rPr>
-      </w:pPr>
-      <w:r>
-        <w:rPr>
-          <w:b/>
-        </w:rPr>
-        <w:t>run_automatic_test check_reference NGSPICE_</w:t>
-      </w:r>
-      <w:r>
-        <w:rPr>
-          <w:b/>
-        </w:rPr>
-        <w:t>Test</w:t>
-      </w:r>
-      <w:r>
-        <w:rPr>
-          <w:b/>
-        </w:rPr>
-        <w:t>_CASE_LIST</w:t>
-      </w:r>
-    </w:p>
-    <w:p>
-      <w:r>
-        <w:t>If only a single test case is to be run then replace NGSPICE_</w:t>
-      </w:r>
-      <w:r>
-        <w:t>Test</w:t>
-      </w:r>
-      <w:r>
-        <w:t>_CASE_LIST in the above commands with the name of the specific test case e.g.</w:t>
-      </w:r>
-    </w:p>
-    <w:p>
-      <w:pPr>
-        <w:rPr>
-          <w:b/>
-        </w:rPr>
-      </w:pPr>
-      <w:r>
-        <w:rPr>
-          <w:b/>
-        </w:rPr>
-        <w:t>run_automatic_test run_seq NGSPICE_</w:t>
-      </w:r>
-      <w:r>
-        <w:rPr>
-          <w:b/>
-        </w:rPr>
-        <w:t>CONVERTER_MODEL</w:t>
-      </w:r>
-    </w:p>
-    <w:p>
-      <w:pPr>
-        <w:rPr>
-          <w:rFonts w:ascii="Times New Roman" w:hAnsi="Times New Roman" w:cs="Times New Roman"/>
-        </w:rPr>
-      </w:pPr>
-    </w:p>
-    <w:p>
-      <w:pPr>
-        <w:pStyle w:val="Heading2"/>
-      </w:pPr>
-      <w:bookmarkStart w:id="17" w:name="_Toc19603074"/>
-      <w:bookmarkStart w:id="18" w:name="_Toc20122586"/>
-      <w:r>
-        <w:t xml:space="preserve">GGI_TLM </w:t>
-      </w:r>
-      <w:r>
-        <w:t>Model Preparation</w:t>
-      </w:r>
-      <w:bookmarkEnd w:id="17"/>
-      <w:bookmarkEnd w:id="18"/>
-    </w:p>
-    <w:p>
-      <w:pPr>
-        <w:rPr>
-          <w:rFonts w:ascii="Times New Roman" w:hAnsi="Times New Roman" w:cs="Times New Roman"/>
-        </w:rPr>
-      </w:pPr>
-    </w:p>
-    <w:p>
-      <w:r>
-        <w:t>The GGI_TLM- Ngspice coupled simulation process required both a GGI_TLM input file (</w:t>
-      </w:r>
-      <w:r>
-        <w:rPr>
-          <w:b/>
-        </w:rPr>
-        <w:t>name.inp</w:t>
-      </w:r>
-      <w:r>
-        <w:t xml:space="preserve">) plus any associated material and cable specification files and in addition an Ngspice circuit file which must have the name </w:t>
-      </w:r>
-      <w:r>
-        <w:rPr>
-          <w:b/>
-        </w:rPr>
-        <w:t>Spice_circuit_TEMPLATE.cir</w:t>
-      </w:r>
-      <w:r>
-        <w:t>.</w:t>
-      </w:r>
-    </w:p>
-    <w:p>
-      <w:r>
-        <w:t xml:space="preserve">As described in the Theory section above, Ngspice circuit elements are implemented in GGI_TLM on surfaces between TLM cells they are therefore specified in the GGI_TLM input file in the Surface_material_list packet. They have the surface type ‘SPICE’. The Ngpsice port number must be given – this indicates the number of the TLM port source voltage number, np, in the circuit file. In addition the Ngspice node numbers on the + and – sides of the component are given. The direction of the component (+x, -x, +y, -y, +z or -z) must also be specified. It is assumed that the surface material consists of a single TLM cell face and that the direction of the component lies in the plane of the TLM cell face. </w:t>
-      </w:r>
-    </w:p>
-    <w:p>
-      <w:r>
-        <w:t>The format to specify an Ngspice circuit element in the Surface_material_list is illustrated in the example below:</w:t>
-      </w:r>
-    </w:p>
-    <w:p>
-      <w:pPr>
-        <w:rPr>
-          <w:rFonts w:ascii="Courier New" w:hAnsi="Courier New" w:cs="Courier New"/>
-        </w:rPr>
-      </w:pPr>
-      <w:r>
-        <w:rPr>
-          <w:rFonts w:ascii="Times New Roman" w:hAnsi="Times New Roman" w:cs="Times New Roman"/>
-        </w:rPr>
-        <w:t xml:space="preserve"> </w:t>
-      </w:r>
-      <w:r>
-        <w:rPr>
-          <w:rFonts w:ascii="Courier New" w:hAnsi="Courier New" w:cs="Courier New"/>
-        </w:rPr>
-        <w:t>Surface_material_list</w:t>
-      </w:r>
-    </w:p>
-    <w:p>
-      <w:pPr>
-        <w:rPr>
-          <w:rFonts w:ascii="Courier New" w:hAnsi="Courier New" w:cs="Courier New"/>
-        </w:rPr>
-      </w:pPr>
-      <w:r>
-        <w:rPr>
-          <w:rFonts w:ascii="Courier New" w:hAnsi="Courier New" w:cs="Courier New"/>
-        </w:rPr>
-        <w:t>1 # Number of surface materials</w:t>
-      </w:r>
-    </w:p>
-    <w:p>
-      <w:pPr>
-        <w:rPr>
-          <w:rFonts w:ascii="Courier New" w:hAnsi="Courier New" w:cs="Courier New"/>
-        </w:rPr>
-      </w:pPr>
-      <w:r>
-        <w:rPr>
-          <w:rFonts w:ascii="Courier New" w:hAnsi="Courier New" w:cs="Courier New"/>
-        </w:rPr>
-        <w:t>1 # Surface material number</w:t>
-      </w:r>
-    </w:p>
-    <w:p>
-      <w:pPr>
-        <w:rPr>
-          <w:rFonts w:ascii="Courier New" w:hAnsi="Courier New" w:cs="Courier New"/>
-        </w:rPr>
-      </w:pPr>
-      <w:r>
-        <w:rPr>
-          <w:rFonts w:ascii="Courier New" w:hAnsi="Courier New" w:cs="Courier New"/>
-        </w:rPr>
-        <w:t>SPICE</w:t>
-      </w:r>
-    </w:p>
-    <w:p>
-      <w:pPr>
-        <w:rPr>
-          <w:rFonts w:ascii="Courier New" w:hAnsi="Courier New" w:cs="Courier New"/>
-        </w:rPr>
-      </w:pPr>
-      <w:r>
-        <w:rPr>
-          <w:rFonts w:ascii="Courier New" w:hAnsi="Courier New" w:cs="Courier New"/>
-        </w:rPr>
-        <w:t>1 #Ngspice port number</w:t>
-      </w:r>
-    </w:p>
-    <w:p>
-      <w:pPr>
-        <w:rPr>
-          <w:rFonts w:ascii="Courier New" w:hAnsi="Courier New" w:cs="Courier New"/>
-        </w:rPr>
-      </w:pPr>
-      <w:r>
-        <w:rPr>
-          <w:rFonts w:ascii="Courier New" w:hAnsi="Courier New" w:cs="Courier New"/>
-        </w:rPr>
         <w:t>1 0 # Ngspice node numbers on + and – terminals of the surface</w:t>
       </w:r>
     </w:p>
@@ -5835,7 +5907,6 @@
         <w:rPr>
           <w:rFonts w:ascii="Courier New" w:hAnsi="Courier New" w:cs="Courier New"/>
         </w:rPr>
-        <w:lastRenderedPageBreak/>
         <w:t>1 # Surface orientation list (this has no effect as the Spice interface is symmetrical)</w:t>
       </w:r>
     </w:p>
@@ -5851,8 +5922,8 @@
       <w:pPr>
         <w:pStyle w:val="Heading2"/>
       </w:pPr>
-      <w:bookmarkStart w:id="19" w:name="_Toc19603075"/>
-      <w:bookmarkStart w:id="20" w:name="_Toc20122587"/>
+      <w:bookmarkStart w:id="18" w:name="_Toc19603075"/>
+      <w:bookmarkStart w:id="19" w:name="_Toc20122587"/>
       <w:r>
         <w:t>Ngspice port</w:t>
       </w:r>
@@ -5865,8 +5936,8 @@
       <w:r>
         <w:t>numbering</w:t>
       </w:r>
+      <w:bookmarkEnd w:id="18"/>
       <w:bookmarkEnd w:id="19"/>
-      <w:bookmarkEnd w:id="20"/>
     </w:p>
     <w:p>
       <w:pPr>
@@ -6071,64 +6142,51 @@
       <w:pPr>
         <w:pStyle w:val="Caption"/>
       </w:pPr>
-      <w:bookmarkStart w:id="21" w:name="_Ref9251347"/>
-      <w:bookmarkStart w:id="22" w:name="_Ref9251330"/>
+      <w:bookmarkStart w:id="20" w:name="_Ref9251347"/>
+      <w:bookmarkStart w:id="21" w:name="_Ref9251330"/>
       <w:r>
         <w:t xml:space="preserve">Figure </w:t>
       </w:r>
-      <w:r>
-        <w:fldChar w:fldCharType="begin"/>
-      </w:r>
-      <w:r>
-        <w:instrText xml:space="preserve"> SEQ Figure \* ARABIC </w:instrText>
-      </w:r>
-      <w:r>
-        <w:fldChar w:fldCharType="separate"/>
-      </w:r>
-      <w:r>
-        <w:rPr>
-          <w:noProof/>
-        </w:rPr>
-        <w:t>3</w:t>
-      </w:r>
-      <w:r>
-        <w:rPr>
-          <w:noProof/>
-        </w:rPr>
-        <w:fldChar w:fldCharType="end"/>
+      <w:fldSimple w:instr=" SEQ Figure \* ARABIC ">
+        <w:r>
+          <w:rPr>
+            <w:noProof/>
+          </w:rPr>
+          <w:t>3</w:t>
+        </w:r>
+      </w:fldSimple>
+      <w:bookmarkEnd w:id="20"/>
+      <w:r>
+        <w:t xml:space="preserve"> GGI_TLM-Ngspice link circuit showing port (red) and node (blue) numbering.</w:t>
       </w:r>
       <w:bookmarkEnd w:id="21"/>
-      <w:r>
-        <w:t xml:space="preserve"> GGI_TLM-Ngspice link circuit showing port (red) and node (blue) numbering.</w:t>
+    </w:p>
+    <w:p/>
+    <w:p>
+      <w:r>
+        <w:t xml:space="preserve">The port direction specified the direction of the component in the 3D TLM mesh. The component direction must be in the plane of the defined surface e.g. if the surface is normal to z then the possible port directions are +x, -x, +y and -y. Following the port direction comes the number of the geometric surface that the component model should be placed on the format of this information is the same as that for any other surface material. The surface should consist of a single TLM face i.e. Ngspice components cannot (yet) be distributed over multiple TLM faces (although this is possible in principle). </w:t>
+      </w:r>
+    </w:p>
+    <w:p>
+      <w:pPr>
+        <w:pStyle w:val="Heading2"/>
+      </w:pPr>
+      <w:bookmarkStart w:id="22" w:name="_Toc19603076"/>
+      <w:bookmarkStart w:id="23" w:name="_Toc20122588"/>
+      <w:r>
+        <w:t>GGI_TLM_</w:t>
+      </w:r>
+      <w:r>
+        <w:t>create_</w:t>
+      </w:r>
+      <w:r>
+        <w:t>PCB_</w:t>
+      </w:r>
+      <w:r>
+        <w:t>simulation_model</w:t>
       </w:r>
       <w:bookmarkEnd w:id="22"/>
-    </w:p>
-    <w:p/>
-    <w:p>
-      <w:r>
-        <w:t xml:space="preserve">The port direction specified the direction of the component in the 3D TLM mesh. The component direction must be in the plane of the defined surface e.g. if the surface is normal to z then the possible port directions are +x, -x, +y and -y. Following the port direction comes the number of the geometric surface that the component model should be placed on the format of this information is the same as that for any other surface material. The surface should consist of a single TLM face i.e. Ngspice components cannot (yet) be distributed over multiple TLM faces (although this is possible in principle). </w:t>
-      </w:r>
-    </w:p>
-    <w:p>
-      <w:pPr>
-        <w:pStyle w:val="Heading2"/>
-      </w:pPr>
-      <w:bookmarkStart w:id="23" w:name="_Toc19603076"/>
-      <w:bookmarkStart w:id="24" w:name="_Toc20122588"/>
-      <w:r>
-        <w:t>GGI_TLM_</w:t>
-      </w:r>
-      <w:r>
-        <w:t>create_</w:t>
-      </w:r>
-      <w:r>
-        <w:t>PCB_</w:t>
-      </w:r>
-      <w:r>
-        <w:t>simulation_model</w:t>
-      </w:r>
       <w:bookmarkEnd w:id="23"/>
-      <w:bookmarkEnd w:id="24"/>
       <w:r>
         <w:t xml:space="preserve"> </w:t>
       </w:r>
@@ -6276,32 +6334,19 @@
       <w:pPr>
         <w:pStyle w:val="Caption"/>
       </w:pPr>
-      <w:bookmarkStart w:id="25" w:name="_Ref10717665"/>
+      <w:bookmarkStart w:id="24" w:name="_Ref10717665"/>
       <w:r>
         <w:t xml:space="preserve">Figure </w:t>
       </w:r>
-      <w:r>
-        <w:fldChar w:fldCharType="begin"/>
-      </w:r>
-      <w:r>
-        <w:instrText xml:space="preserve"> SEQ Figure \* ARABIC </w:instrText>
-      </w:r>
-      <w:r>
-        <w:fldChar w:fldCharType="separate"/>
-      </w:r>
-      <w:r>
-        <w:rPr>
-          <w:noProof/>
-        </w:rPr>
-        <w:t>4</w:t>
-      </w:r>
-      <w:r>
-        <w:rPr>
-          <w:noProof/>
-        </w:rPr>
-        <w:fldChar w:fldCharType="end"/>
-      </w:r>
-      <w:bookmarkEnd w:id="25"/>
+      <w:fldSimple w:instr=" SEQ Figure \* ARABIC ">
+        <w:r>
+          <w:rPr>
+            <w:noProof/>
+          </w:rPr>
+          <w:t>4</w:t>
+        </w:r>
+      </w:fldSimple>
+      <w:bookmarkEnd w:id="24"/>
       <w:r>
         <w:t xml:space="preserve"> Full converter model</w:t>
       </w:r>
@@ -6469,32 +6514,19 @@
       <w:pPr>
         <w:pStyle w:val="Caption"/>
       </w:pPr>
-      <w:bookmarkStart w:id="26" w:name="_Ref10717923"/>
+      <w:bookmarkStart w:id="25" w:name="_Ref10717923"/>
       <w:r>
         <w:t xml:space="preserve">Figure </w:t>
       </w:r>
-      <w:r>
-        <w:fldChar w:fldCharType="begin"/>
-      </w:r>
-      <w:r>
-        <w:instrText xml:space="preserve"> SEQ Figure \* ARABIC </w:instrText>
-      </w:r>
-      <w:r>
-        <w:fldChar w:fldCharType="separate"/>
-      </w:r>
-      <w:r>
-        <w:rPr>
-          <w:noProof/>
-        </w:rPr>
-        <w:t>5</w:t>
-      </w:r>
-      <w:r>
-        <w:rPr>
-          <w:noProof/>
-        </w:rPr>
-        <w:fldChar w:fldCharType="end"/>
-      </w:r>
-      <w:bookmarkEnd w:id="26"/>
+      <w:fldSimple w:instr=" SEQ Figure \* ARABIC ">
+        <w:r>
+          <w:rPr>
+            <w:noProof/>
+          </w:rPr>
+          <w:t>5</w:t>
+        </w:r>
+      </w:fldSimple>
+      <w:bookmarkEnd w:id="25"/>
       <w:r>
         <w:t xml:space="preserve"> One port component model</w:t>
       </w:r>
@@ -6562,35 +6594,19 @@
       <w:pPr>
         <w:pStyle w:val="Caption"/>
       </w:pPr>
-      <w:bookmarkStart w:id="27" w:name="_Ref10717960"/>
+      <w:bookmarkStart w:id="26" w:name="_Ref10717960"/>
       <w:r>
         <w:t xml:space="preserve">Figure </w:t>
       </w:r>
-      <w:r>
-        <w:fldChar w:fldCharType="begin"/>
-      </w:r>
-      <w:r>
-        <w:instrText xml:space="preserve"> S</w:instrText>
-      </w:r>
-      <w:r>
-        <w:instrText xml:space="preserve">EQ Figure \* ARABIC </w:instrText>
-      </w:r>
-      <w:r>
-        <w:fldChar w:fldCharType="separate"/>
-      </w:r>
-      <w:r>
-        <w:rPr>
-          <w:noProof/>
-        </w:rPr>
-        <w:t>6</w:t>
-      </w:r>
-      <w:r>
-        <w:rPr>
-          <w:noProof/>
-        </w:rPr>
-        <w:fldChar w:fldCharType="end"/>
-      </w:r>
-      <w:bookmarkEnd w:id="27"/>
+      <w:fldSimple w:instr=" SEQ Figure \* ARABIC ">
+        <w:r>
+          <w:rPr>
+            <w:noProof/>
+          </w:rPr>
+          <w:t>6</w:t>
+        </w:r>
+      </w:fldSimple>
+      <w:bookmarkEnd w:id="26"/>
       <w:r>
         <w:t xml:space="preserve"> Two port component model</w:t>
       </w:r>
@@ -7025,35 +7041,19 @@
       <w:pPr>
         <w:pStyle w:val="Caption"/>
       </w:pPr>
-      <w:bookmarkStart w:id="28" w:name="_Ref10719430"/>
+      <w:bookmarkStart w:id="27" w:name="_Ref10719430"/>
       <w:r>
         <w:t xml:space="preserve">Figure </w:t>
       </w:r>
-      <w:r>
-        <w:fldChar w:fldCharType="begin"/>
-      </w:r>
-      <w:r>
-        <w:instrText xml:space="preserve"> SEQ Figure \* ARABI</w:instrText>
-      </w:r>
-      <w:r>
-        <w:instrText xml:space="preserve">C </w:instrText>
-      </w:r>
-      <w:r>
-        <w:fldChar w:fldCharType="separate"/>
-      </w:r>
-      <w:r>
-        <w:rPr>
-          <w:noProof/>
-        </w:rPr>
-        <w:t>7</w:t>
-      </w:r>
-      <w:r>
-        <w:rPr>
-          <w:noProof/>
-        </w:rPr>
-        <w:fldChar w:fldCharType="end"/>
-      </w:r>
-      <w:bookmarkEnd w:id="28"/>
+      <w:fldSimple w:instr=" SEQ Figure \* ARABIC ">
+        <w:r>
+          <w:rPr>
+            <w:noProof/>
+          </w:rPr>
+          <w:t>7</w:t>
+        </w:r>
+      </w:fldSimple>
+      <w:bookmarkEnd w:id="27"/>
       <w:r>
         <w:t xml:space="preserve"> one port component orientation</w:t>
       </w:r>
@@ -7545,35 +7545,19 @@
       <w:pPr>
         <w:pStyle w:val="Caption"/>
       </w:pPr>
-      <w:bookmarkStart w:id="29" w:name="_Ref10721034"/>
+      <w:bookmarkStart w:id="28" w:name="_Ref10721034"/>
       <w:r>
         <w:t xml:space="preserve">Figure </w:t>
       </w:r>
-      <w:r>
-        <w:fldChar w:fldCharType="begin"/>
-      </w:r>
-      <w:r>
-        <w:instrText xml:space="preserve"> SEQ Fig</w:instrText>
-      </w:r>
-      <w:r>
-        <w:instrText xml:space="preserve">ure \* ARABIC </w:instrText>
-      </w:r>
-      <w:r>
-        <w:fldChar w:fldCharType="separate"/>
-      </w:r>
-      <w:r>
-        <w:rPr>
-          <w:noProof/>
-        </w:rPr>
-        <w:t>8</w:t>
-      </w:r>
-      <w:r>
-        <w:rPr>
-          <w:noProof/>
-        </w:rPr>
-        <w:fldChar w:fldCharType="end"/>
-      </w:r>
-      <w:bookmarkEnd w:id="29"/>
+      <w:fldSimple w:instr=" SEQ Figure \* ARABIC ">
+        <w:r>
+          <w:rPr>
+            <w:noProof/>
+          </w:rPr>
+          <w:t>8</w:t>
+        </w:r>
+      </w:fldSimple>
+      <w:bookmarkEnd w:id="28"/>
       <w:r>
         <w:t xml:space="preserve"> two port orientation</w:t>
       </w:r>
@@ -7675,32 +7659,19 @@
       <w:pPr>
         <w:pStyle w:val="Caption"/>
       </w:pPr>
-      <w:bookmarkStart w:id="30" w:name="_Ref10724494"/>
+      <w:bookmarkStart w:id="29" w:name="_Ref10724494"/>
       <w:r>
         <w:t xml:space="preserve">Figure </w:t>
       </w:r>
-      <w:r>
-        <w:fldChar w:fldCharType="begin"/>
-      </w:r>
-      <w:r>
-        <w:instrText xml:space="preserve"> SEQ Figure \* ARABIC </w:instrText>
-      </w:r>
-      <w:r>
-        <w:fldChar w:fldCharType="separate"/>
-      </w:r>
-      <w:r>
-        <w:rPr>
-          <w:noProof/>
-        </w:rPr>
-        <w:t>9</w:t>
-      </w:r>
-      <w:r>
-        <w:rPr>
-          <w:noProof/>
-        </w:rPr>
-        <w:fldChar w:fldCharType="end"/>
-      </w:r>
-      <w:bookmarkEnd w:id="30"/>
+      <w:fldSimple w:instr=" SEQ Figure \* ARABIC ">
+        <w:r>
+          <w:rPr>
+            <w:noProof/>
+          </w:rPr>
+          <w:t>9</w:t>
+        </w:r>
+      </w:fldSimple>
+      <w:bookmarkEnd w:id="29"/>
       <w:r>
         <w:t xml:space="preserve"> Component orientations with respect to node order, including initial conditions</w:t>
       </w:r>
@@ -7921,32 +7892,19 @@
           <w:szCs w:val="24"/>
         </w:rPr>
       </w:pPr>
-      <w:bookmarkStart w:id="31" w:name="_Ref10725355"/>
+      <w:bookmarkStart w:id="30" w:name="_Ref10725355"/>
       <w:r>
         <w:t xml:space="preserve">Figure </w:t>
       </w:r>
-      <w:r>
-        <w:fldChar w:fldCharType="begin"/>
-      </w:r>
-      <w:r>
-        <w:instrText xml:space="preserve"> SEQ Figure \* ARABIC </w:instrText>
-      </w:r>
-      <w:r>
-        <w:fldChar w:fldCharType="separate"/>
-      </w:r>
-      <w:r>
-        <w:rPr>
-          <w:noProof/>
-        </w:rPr>
-        <w:t>10</w:t>
-      </w:r>
-      <w:r>
-        <w:rPr>
-          <w:noProof/>
-        </w:rPr>
-        <w:fldChar w:fldCharType="end"/>
-      </w:r>
-      <w:bookmarkEnd w:id="31"/>
+      <w:fldSimple w:instr=" SEQ Figure \* ARABIC ">
+        <w:r>
+          <w:rPr>
+            <w:noProof/>
+          </w:rPr>
+          <w:t>10</w:t>
+        </w:r>
+      </w:fldSimple>
+      <w:bookmarkEnd w:id="30"/>
       <w:r>
         <w:t xml:space="preserve"> Converter model highlighting the heatsink model (purple).</w:t>
       </w:r>
@@ -8009,16 +7967,16 @@
       <w:pPr>
         <w:pStyle w:val="Heading2"/>
       </w:pPr>
-      <w:bookmarkStart w:id="32" w:name="_Toc19603077"/>
-      <w:bookmarkStart w:id="33" w:name="_Toc20122589"/>
+      <w:bookmarkStart w:id="31" w:name="_Toc19603077"/>
+      <w:bookmarkStart w:id="32" w:name="_Toc20122589"/>
       <w:r>
         <w:t xml:space="preserve">PCB Simulation </w:t>
       </w:r>
       <w:r>
         <w:t>Specification file format:</w:t>
       </w:r>
+      <w:bookmarkEnd w:id="31"/>
       <w:bookmarkEnd w:id="32"/>
-      <w:bookmarkEnd w:id="33"/>
     </w:p>
     <w:p/>
     <w:p>
@@ -13116,14 +13074,14 @@
       <w:pPr>
         <w:pStyle w:val="Heading2"/>
       </w:pPr>
-      <w:bookmarkStart w:id="34" w:name="_Toc19603078"/>
-      <w:bookmarkStart w:id="35" w:name="_Toc20122590"/>
+      <w:bookmarkStart w:id="33" w:name="_Toc19603078"/>
+      <w:bookmarkStart w:id="34" w:name="_Toc20122590"/>
       <w:r>
         <w:lastRenderedPageBreak/>
         <w:t>Known problems</w:t>
       </w:r>
+      <w:bookmarkEnd w:id="33"/>
       <w:bookmarkEnd w:id="34"/>
-      <w:bookmarkEnd w:id="35"/>
     </w:p>
     <w:p/>
     <w:p>
@@ -13223,32 +13181,19 @@
       <w:pPr>
         <w:pStyle w:val="Caption"/>
       </w:pPr>
-      <w:bookmarkStart w:id="36" w:name="_Ref18658019"/>
+      <w:bookmarkStart w:id="35" w:name="_Ref18658019"/>
       <w:r>
         <w:t xml:space="preserve">Figure </w:t>
       </w:r>
-      <w:r>
-        <w:fldChar w:fldCharType="begin"/>
-      </w:r>
-      <w:r>
-        <w:instrText xml:space="preserve"> SEQ Figure \* ARABIC </w:instrText>
-      </w:r>
-      <w:r>
-        <w:fldChar w:fldCharType="separate"/>
-      </w:r>
-      <w:r>
-        <w:rPr>
-          <w:noProof/>
-        </w:rPr>
-        <w:t>11</w:t>
-      </w:r>
-      <w:r>
-        <w:rPr>
-          <w:noProof/>
-        </w:rPr>
-        <w:fldChar w:fldCharType="end"/>
-      </w:r>
-      <w:bookmarkEnd w:id="36"/>
+      <w:fldSimple w:instr=" SEQ Figure \* ARABIC ">
+        <w:r>
+          <w:rPr>
+            <w:noProof/>
+          </w:rPr>
+          <w:t>11</w:t>
+        </w:r>
+      </w:fldSimple>
+      <w:bookmarkEnd w:id="35"/>
       <w:r>
         <w:t>. Memory usage as a function of time for a GGI_TLM – Ngspice simulation.</w:t>
       </w:r>
@@ -13276,13 +13221,13 @@
       <w:pPr>
         <w:pStyle w:val="Heading1"/>
       </w:pPr>
-      <w:bookmarkStart w:id="37" w:name="_Toc19603081"/>
-      <w:bookmarkStart w:id="38" w:name="_Toc20122591"/>
+      <w:bookmarkStart w:id="36" w:name="_Toc19603081"/>
+      <w:bookmarkStart w:id="37" w:name="_Toc20122591"/>
       <w:r>
         <w:t>Post processing conducted emissions data</w:t>
       </w:r>
+      <w:bookmarkEnd w:id="36"/>
       <w:bookmarkEnd w:id="37"/>
-      <w:bookmarkEnd w:id="38"/>
     </w:p>
     <w:p>
       <w:pPr>
@@ -15205,7 +15150,7 @@
           </mc:Choice>
           <mc:Fallback>
             <w:pict>
-              <v:group w14:anchorId="418A41D2" id="Canvas 25" o:spid="_x0000_s1028" editas="canvas" style="width:433.05pt;height:383.75pt;mso-position-horizontal-relative:char;mso-position-vertical-relative:line" coordsize="54997,48736" o:gfxdata="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">
+              <v:group w14:anchorId="418A41D2" id="Canvas 25" o:spid="_x0000_s1028" editas="canvas" style="width:433.05pt;height:383.75pt;mso-position-horizontal-relative:char;mso-position-vertical-relative:line" coordsize="54997,48736" o:gfxdata="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">
                 <v:shapetype id="_x0000_t75" coordsize="21600,21600" o:spt="75" o:preferrelative="t" path="m@4@5l@4@11@9@11@9@5xe" filled="f" stroked="f">
                   <v:stroke joinstyle="miter"/>
                   <v:formulas>
@@ -15229,9 +15174,8 @@
                   <v:fill o:detectmouseclick="t"/>
                   <v:path o:connecttype="none"/>
                 </v:shape>
-                <v:shape id="Picture 27" o:spid="_x0000_s1030" type="#_x0000_t75" style="position:absolute;left:3540;top:3342;width:45909;height:36704;visibility:visible;mso-wrap-style:square" o:preferrelative="f" o:gfxdata="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">
+                <v:shape id="Picture 27" o:spid="_x0000_s1030" type="#_x0000_t75" style="position:absolute;left:3540;top:3342;width:45909;height:36704;visibility:visible;mso-wrap-style:square" o:preferrelative="f" o:gfxdata="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">
                   <v:imagedata r:id="rId18" o:title=""/>
-                  <v:path arrowok="t"/>
                 </v:shape>
                 <v:group id="Group 29" o:spid="_x0000_s1031" style="position:absolute;left:10225;top:6873;width:1100;height:32603" coordorigin="10089,6873" coordsize="1100,32603" o:gfxdata="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">
                   <v:line id="Straight Connector 28" o:spid="_x0000_s1032" style="position:absolute;visibility:visible;mso-wrap-style:square" from="10089,6873" to="10216,39476" o:connectortype="straight" o:gfxdata="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" strokecolor="#5b9bd5 [3204]" strokeweight="1.5pt">
@@ -15488,32 +15432,19 @@
           <w:szCs w:val="24"/>
         </w:rPr>
       </w:pPr>
-      <w:bookmarkStart w:id="39" w:name="_Ref16593893"/>
+      <w:bookmarkStart w:id="38" w:name="_Ref16593893"/>
       <w:r>
         <w:t xml:space="preserve">Figure </w:t>
       </w:r>
-      <w:r>
-        <w:fldChar w:fldCharType="begin"/>
-      </w:r>
-      <w:r>
-        <w:instrText xml:space="preserve"> SEQ Figure \* ARABIC </w:instrText>
-      </w:r>
-      <w:r>
-        <w:fldChar w:fldCharType="separate"/>
-      </w:r>
-      <w:r>
-        <w:rPr>
-          <w:noProof/>
-        </w:rPr>
-        <w:t>12</w:t>
-      </w:r>
-      <w:r>
-        <w:rPr>
-          <w:noProof/>
-        </w:rPr>
-        <w:fldChar w:fldCharType="end"/>
-      </w:r>
-      <w:bookmarkEnd w:id="39"/>
+      <w:fldSimple w:instr=" SEQ Figure \* ARABIC ">
+        <w:r>
+          <w:rPr>
+            <w:noProof/>
+          </w:rPr>
+          <w:t>12</w:t>
+        </w:r>
+      </w:fldSimple>
+      <w:bookmarkEnd w:id="38"/>
       <w:r>
         <w:t>. Sub-sampling the input dataset: 5 sub-samples, each of period 0.25s distributed over 5s</w:t>
       </w:r>
@@ -15783,32 +15714,19 @@
       <w:pPr>
         <w:pStyle w:val="Caption"/>
       </w:pPr>
-      <w:bookmarkStart w:id="40" w:name="_Ref16595042"/>
+      <w:bookmarkStart w:id="39" w:name="_Ref16595042"/>
       <w:r>
         <w:t xml:space="preserve">Figure </w:t>
       </w:r>
-      <w:r>
-        <w:fldChar w:fldCharType="begin"/>
-      </w:r>
-      <w:r>
-        <w:instrText xml:space="preserve"> SEQ Figure \* ARABIC </w:instrText>
-      </w:r>
-      <w:r>
-        <w:fldChar w:fldCharType="separate"/>
-      </w:r>
-      <w:r>
-        <w:rPr>
-          <w:noProof/>
-        </w:rPr>
-        <w:t>13</w:t>
-      </w:r>
-      <w:r>
-        <w:rPr>
-          <w:noProof/>
-        </w:rPr>
-        <w:fldChar w:fldCharType="end"/>
-      </w:r>
-      <w:bookmarkEnd w:id="40"/>
+      <w:fldSimple w:instr=" SEQ Figure \* ARABIC ">
+        <w:r>
+          <w:rPr>
+            <w:noProof/>
+          </w:rPr>
+          <w:t>13</w:t>
+        </w:r>
+      </w:fldSimple>
+      <w:bookmarkEnd w:id="39"/>
       <w:r>
         <w:t>. Hann Window function</w:t>
       </w:r>
@@ -15980,32 +15898,19 @@
       <w:pPr>
         <w:pStyle w:val="Caption"/>
       </w:pPr>
-      <w:bookmarkStart w:id="41" w:name="_Ref19192822"/>
+      <w:bookmarkStart w:id="40" w:name="_Ref19192822"/>
       <w:r>
         <w:t xml:space="preserve">Figure </w:t>
       </w:r>
-      <w:r>
-        <w:fldChar w:fldCharType="begin"/>
-      </w:r>
-      <w:r>
-        <w:instrText xml:space="preserve"> SEQ Figure \* ARABIC </w:instrText>
-      </w:r>
-      <w:r>
-        <w:fldChar w:fldCharType="separate"/>
-      </w:r>
-      <w:r>
-        <w:rPr>
-          <w:noProof/>
-        </w:rPr>
-        <w:t>14</w:t>
-      </w:r>
-      <w:r>
-        <w:rPr>
-          <w:noProof/>
-        </w:rPr>
-        <w:fldChar w:fldCharType="end"/>
-      </w:r>
-      <w:bookmarkEnd w:id="41"/>
+      <w:fldSimple w:instr=" SEQ Figure \* ARABIC ">
+        <w:r>
+          <w:rPr>
+            <w:noProof/>
+          </w:rPr>
+          <w:t>14</w:t>
+        </w:r>
+      </w:fldSimple>
+      <w:bookmarkEnd w:id="40"/>
       <w:r>
         <w:t xml:space="preserve">. Detector transfer functions. </w:t>
       </w:r>
@@ -16082,12 +15987,12 @@
       <w:pPr>
         <w:pStyle w:val="Heading2"/>
       </w:pPr>
-      <w:bookmarkStart w:id="42" w:name="_Toc20122592"/>
+      <w:bookmarkStart w:id="41" w:name="_Toc20122592"/>
       <w:r>
         <w:lastRenderedPageBreak/>
         <w:t>Post processing test cases</w:t>
       </w:r>
-      <w:bookmarkEnd w:id="42"/>
+      <w:bookmarkEnd w:id="41"/>
     </w:p>
     <w:p/>
     <w:p>
@@ -16278,32 +16183,19 @@
       <w:pPr>
         <w:pStyle w:val="Caption"/>
       </w:pPr>
-      <w:bookmarkStart w:id="43" w:name="_Ref19603348"/>
+      <w:bookmarkStart w:id="42" w:name="_Ref19603348"/>
       <w:r>
         <w:t xml:space="preserve">Figure </w:t>
       </w:r>
-      <w:r>
-        <w:fldChar w:fldCharType="begin"/>
-      </w:r>
-      <w:r>
-        <w:instrText xml:space="preserve"> SEQ Figure \* ARABIC </w:instrText>
-      </w:r>
-      <w:r>
-        <w:fldChar w:fldCharType="separate"/>
-      </w:r>
-      <w:r>
-        <w:rPr>
-          <w:noProof/>
-        </w:rPr>
-        <w:t>15</w:t>
-      </w:r>
-      <w:r>
-        <w:rPr>
-          <w:noProof/>
-        </w:rPr>
-        <w:fldChar w:fldCharType="end"/>
-      </w:r>
-      <w:bookmarkEnd w:id="43"/>
+      <w:fldSimple w:instr=" SEQ Figure \* ARABIC ">
+        <w:r>
+          <w:rPr>
+            <w:noProof/>
+          </w:rPr>
+          <w:t>15</w:t>
+        </w:r>
+      </w:fldSimple>
+      <w:bookmarkEnd w:id="42"/>
       <w:r>
         <w:t xml:space="preserve">. Post processing test 1; time domain voltage. </w:t>
       </w:r>
@@ -16330,7 +16222,7 @@
       <w:pPr>
         <w:pStyle w:val="Heading3"/>
       </w:pPr>
-      <w:bookmarkStart w:id="44" w:name="_Toc20122593"/>
+      <w:bookmarkStart w:id="43" w:name="_Toc20122593"/>
       <w:r>
         <w:lastRenderedPageBreak/>
         <w:t>Test</w:t>
@@ -16338,7 +16230,7 @@
       <w:r>
         <w:t xml:space="preserve"> 1:</w:t>
       </w:r>
-      <w:bookmarkEnd w:id="44"/>
+      <w:bookmarkEnd w:id="43"/>
     </w:p>
     <w:p>
       <w:pPr>
@@ -17184,32 +17076,19 @@
           <w:sz w:val="22"/>
         </w:rPr>
       </w:pPr>
-      <w:bookmarkStart w:id="45" w:name="_Ref19603958"/>
+      <w:bookmarkStart w:id="44" w:name="_Ref19603958"/>
       <w:r>
         <w:t xml:space="preserve">Figure </w:t>
       </w:r>
-      <w:r>
-        <w:fldChar w:fldCharType="begin"/>
-      </w:r>
-      <w:r>
-        <w:instrText xml:space="preserve"> SEQ Figure \* ARABIC </w:instrText>
-      </w:r>
-      <w:r>
-        <w:fldChar w:fldCharType="separate"/>
-      </w:r>
-      <w:r>
-        <w:rPr>
-          <w:noProof/>
-        </w:rPr>
-        <w:t>16</w:t>
-      </w:r>
-      <w:r>
-        <w:rPr>
-          <w:noProof/>
-        </w:rPr>
-        <w:fldChar w:fldCharType="end"/>
-      </w:r>
-      <w:bookmarkEnd w:id="45"/>
+      <w:fldSimple w:instr=" SEQ Figure \* ARABIC ">
+        <w:r>
+          <w:rPr>
+            <w:noProof/>
+          </w:rPr>
+          <w:t>16</w:t>
+        </w:r>
+      </w:fldSimple>
+      <w:bookmarkEnd w:id="44"/>
       <w:r>
         <w:t>. Frequency domain result</w:t>
       </w:r>
@@ -17230,14 +17109,14 @@
       <w:pPr>
         <w:pStyle w:val="Heading3"/>
       </w:pPr>
-      <w:bookmarkStart w:id="46" w:name="_Toc20122594"/>
+      <w:bookmarkStart w:id="45" w:name="_Toc20122594"/>
       <w:r>
         <w:t>Test</w:t>
       </w:r>
       <w:r>
         <w:t xml:space="preserve"> 1B</w:t>
       </w:r>
-      <w:bookmarkEnd w:id="46"/>
+      <w:bookmarkEnd w:id="45"/>
     </w:p>
     <w:p>
       <w:pPr>
@@ -18083,32 +17962,19 @@
           <w:sz w:val="22"/>
         </w:rPr>
       </w:pPr>
-      <w:bookmarkStart w:id="47" w:name="_Ref19604216"/>
+      <w:bookmarkStart w:id="46" w:name="_Ref19604216"/>
       <w:r>
         <w:t xml:space="preserve">Figure </w:t>
       </w:r>
-      <w:r>
-        <w:fldChar w:fldCharType="begin"/>
-      </w:r>
-      <w:r>
-        <w:instrText xml:space="preserve"> SEQ Figure \* ARABIC </w:instrText>
-      </w:r>
-      <w:r>
-        <w:fldChar w:fldCharType="separate"/>
-      </w:r>
-      <w:r>
-        <w:rPr>
-          <w:noProof/>
-        </w:rPr>
-        <w:t>17</w:t>
-      </w:r>
-      <w:r>
-        <w:rPr>
-          <w:noProof/>
-        </w:rPr>
-        <w:fldChar w:fldCharType="end"/>
-      </w:r>
-      <w:bookmarkEnd w:id="47"/>
+      <w:fldSimple w:instr=" SEQ Figure \* ARABIC ">
+        <w:r>
+          <w:rPr>
+            <w:noProof/>
+          </w:rPr>
+          <w:t>17</w:t>
+        </w:r>
+      </w:fldSimple>
+      <w:bookmarkEnd w:id="46"/>
       <w:r>
         <w:t>. Frequency domain output showing the effect of resampling the input signal.</w:t>
       </w:r>
@@ -18142,7 +18008,7 @@
       <w:pPr>
         <w:pStyle w:val="Heading3"/>
       </w:pPr>
-      <w:bookmarkStart w:id="48" w:name="_Toc20122595"/>
+      <w:bookmarkStart w:id="47" w:name="_Toc20122595"/>
       <w:r>
         <w:lastRenderedPageBreak/>
         <w:t>Test</w:t>
@@ -18150,7 +18016,7 @@
       <w:r>
         <w:t xml:space="preserve"> 2</w:t>
       </w:r>
-      <w:bookmarkEnd w:id="48"/>
+      <w:bookmarkEnd w:id="47"/>
     </w:p>
     <w:p>
       <w:pPr>
@@ -19117,32 +18983,19 @@
           <w:sz w:val="22"/>
         </w:rPr>
       </w:pPr>
-      <w:bookmarkStart w:id="49" w:name="_Ref19608367"/>
+      <w:bookmarkStart w:id="48" w:name="_Ref19608367"/>
       <w:r>
         <w:t xml:space="preserve">Figure </w:t>
       </w:r>
-      <w:r>
-        <w:fldChar w:fldCharType="begin"/>
-      </w:r>
-      <w:r>
-        <w:instrText xml:space="preserve"> SEQ Figure \* ARABIC </w:instrText>
-      </w:r>
-      <w:r>
-        <w:fldChar w:fldCharType="separate"/>
-      </w:r>
-      <w:r>
-        <w:rPr>
-          <w:noProof/>
-        </w:rPr>
-        <w:t>18</w:t>
-      </w:r>
-      <w:r>
-        <w:rPr>
-          <w:noProof/>
-        </w:rPr>
-        <w:fldChar w:fldCharType="end"/>
-      </w:r>
-      <w:bookmarkEnd w:id="49"/>
+      <w:fldSimple w:instr=" SEQ Figure \* ARABIC ">
+        <w:r>
+          <w:rPr>
+            <w:noProof/>
+          </w:rPr>
+          <w:t>18</w:t>
+        </w:r>
+      </w:fldSimple>
+      <w:bookmarkEnd w:id="48"/>
       <w:r>
         <w:t>. 100 cycles of 10 harmonic ‘square wave’</w:t>
       </w:r>
@@ -19213,32 +19066,19 @@
           <w:sz w:val="22"/>
         </w:rPr>
       </w:pPr>
-      <w:bookmarkStart w:id="50" w:name="_Ref19608377"/>
+      <w:bookmarkStart w:id="49" w:name="_Ref19608377"/>
       <w:r>
         <w:t xml:space="preserve">Figure </w:t>
       </w:r>
-      <w:r>
-        <w:fldChar w:fldCharType="begin"/>
-      </w:r>
-      <w:r>
-        <w:instrText xml:space="preserve"> SEQ Figure \* ARABIC </w:instrText>
-      </w:r>
-      <w:r>
-        <w:fldChar w:fldCharType="separate"/>
-      </w:r>
-      <w:r>
-        <w:rPr>
-          <w:noProof/>
-        </w:rPr>
-        <w:t>19</w:t>
-      </w:r>
-      <w:r>
-        <w:rPr>
-          <w:noProof/>
-        </w:rPr>
-        <w:fldChar w:fldCharType="end"/>
-      </w:r>
-      <w:bookmarkEnd w:id="50"/>
+      <w:fldSimple w:instr=" SEQ Figure \* ARABIC ">
+        <w:r>
+          <w:rPr>
+            <w:noProof/>
+          </w:rPr>
+          <w:t>19</w:t>
+        </w:r>
+      </w:fldSimple>
+      <w:bookmarkEnd w:id="49"/>
       <w:r>
         <w:t xml:space="preserve"> Frequency domain result, test 2.</w:t>
       </w:r>
@@ -19272,7 +19112,7 @@
       <w:pPr>
         <w:pStyle w:val="Heading3"/>
       </w:pPr>
-      <w:bookmarkStart w:id="51" w:name="_Toc20122596"/>
+      <w:bookmarkStart w:id="50" w:name="_Toc20122596"/>
       <w:r>
         <w:lastRenderedPageBreak/>
         <w:t>Test</w:t>
@@ -19280,7 +19120,7 @@
       <w:r>
         <w:t xml:space="preserve"> 3</w:t>
       </w:r>
-      <w:bookmarkEnd w:id="51"/>
+      <w:bookmarkEnd w:id="50"/>
       <w:r>
         <w:t xml:space="preserve"> </w:t>
       </w:r>
@@ -20332,32 +20172,19 @@
           <w:sz w:val="22"/>
         </w:rPr>
       </w:pPr>
-      <w:bookmarkStart w:id="52" w:name="_Ref19608825"/>
+      <w:bookmarkStart w:id="51" w:name="_Ref19608825"/>
       <w:r>
         <w:t xml:space="preserve">Figure </w:t>
       </w:r>
-      <w:r>
-        <w:fldChar w:fldCharType="begin"/>
-      </w:r>
-      <w:r>
-        <w:instrText xml:space="preserve"> SEQ Figure \* ARABIC </w:instrText>
-      </w:r>
-      <w:r>
-        <w:fldChar w:fldCharType="separate"/>
-      </w:r>
-      <w:r>
-        <w:rPr>
-          <w:noProof/>
-        </w:rPr>
-        <w:t>20</w:t>
-      </w:r>
-      <w:r>
-        <w:rPr>
-          <w:noProof/>
-        </w:rPr>
-        <w:fldChar w:fldCharType="end"/>
-      </w:r>
-      <w:bookmarkEnd w:id="52"/>
+      <w:fldSimple w:instr=" SEQ Figure \* ARABIC ">
+        <w:r>
+          <w:rPr>
+            <w:noProof/>
+          </w:rPr>
+          <w:t>20</w:t>
+        </w:r>
+      </w:fldSimple>
+      <w:bookmarkEnd w:id="51"/>
       <w:r>
         <w:t>. 20kHz ‘suqare wave’ with 50Hz signal added.</w:t>
       </w:r>
@@ -20428,32 +20255,19 @@
           <w:sz w:val="22"/>
         </w:rPr>
       </w:pPr>
-      <w:bookmarkStart w:id="53" w:name="_Ref19608868"/>
+      <w:bookmarkStart w:id="52" w:name="_Ref19608868"/>
       <w:r>
         <w:t xml:space="preserve">Figure </w:t>
       </w:r>
-      <w:r>
-        <w:fldChar w:fldCharType="begin"/>
-      </w:r>
-      <w:r>
-        <w:instrText xml:space="preserve"> SEQ Figure \* ARABIC </w:instrText>
-      </w:r>
-      <w:r>
-        <w:fldChar w:fldCharType="separate"/>
-      </w:r>
-      <w:r>
-        <w:rPr>
-          <w:noProof/>
-        </w:rPr>
-        <w:t>21</w:t>
-      </w:r>
-      <w:r>
-        <w:rPr>
-          <w:noProof/>
-        </w:rPr>
-        <w:fldChar w:fldCharType="end"/>
-      </w:r>
-      <w:bookmarkEnd w:id="53"/>
+      <w:fldSimple w:instr=" SEQ Figure \* ARABIC ">
+        <w:r>
+          <w:rPr>
+            <w:noProof/>
+          </w:rPr>
+          <w:t>21</w:t>
+        </w:r>
+      </w:fldSimple>
+      <w:bookmarkEnd w:id="52"/>
       <w:r>
         <w:t>. Sub-sampled dataset</w:t>
       </w:r>
@@ -20525,32 +20339,19 @@
           <w:sz w:val="22"/>
         </w:rPr>
       </w:pPr>
-      <w:bookmarkStart w:id="54" w:name="_Ref19608968"/>
+      <w:bookmarkStart w:id="53" w:name="_Ref19608968"/>
       <w:r>
         <w:t xml:space="preserve">Figure </w:t>
       </w:r>
-      <w:r>
-        <w:fldChar w:fldCharType="begin"/>
-      </w:r>
-      <w:r>
-        <w:instrText xml:space="preserve"> SEQ Figure \* ARABIC </w:instrText>
-      </w:r>
-      <w:r>
-        <w:fldChar w:fldCharType="separate"/>
-      </w:r>
-      <w:r>
-        <w:rPr>
-          <w:noProof/>
-        </w:rPr>
-        <w:t>22</w:t>
-      </w:r>
-      <w:r>
-        <w:rPr>
-          <w:noProof/>
-        </w:rPr>
-        <w:fldChar w:fldCharType="end"/>
-      </w:r>
-      <w:bookmarkEnd w:id="54"/>
+      <w:fldSimple w:instr=" SEQ Figure \* ARABIC ">
+        <w:r>
+          <w:rPr>
+            <w:noProof/>
+          </w:rPr>
+          <w:t>22</w:t>
+        </w:r>
+      </w:fldSimple>
+      <w:bookmarkEnd w:id="53"/>
       <w:r>
         <w:t>. Frequency domain result, test 3.</w:t>
       </w:r>
@@ -20574,7 +20375,7 @@
       <w:pPr>
         <w:pStyle w:val="Heading3"/>
       </w:pPr>
-      <w:bookmarkStart w:id="55" w:name="_Toc20122597"/>
+      <w:bookmarkStart w:id="54" w:name="_Toc20122597"/>
       <w:r>
         <w:lastRenderedPageBreak/>
         <w:t>Test</w:t>
@@ -20582,7 +20383,7 @@
       <w:r>
         <w:t xml:space="preserve"> 4</w:t>
       </w:r>
-      <w:bookmarkEnd w:id="55"/>
+      <w:bookmarkEnd w:id="54"/>
     </w:p>
     <w:p>
       <w:pPr>
@@ -21557,32 +21358,19 @@
           <w:sz w:val="22"/>
         </w:rPr>
       </w:pPr>
-      <w:bookmarkStart w:id="56" w:name="_Ref19609342"/>
+      <w:bookmarkStart w:id="55" w:name="_Ref19609342"/>
       <w:r>
         <w:t xml:space="preserve">Figure </w:t>
       </w:r>
-      <w:r>
-        <w:fldChar w:fldCharType="begin"/>
-      </w:r>
-      <w:r>
-        <w:instrText xml:space="preserve"> SEQ Figure \* ARABIC </w:instrText>
-      </w:r>
-      <w:r>
-        <w:fldChar w:fldCharType="separate"/>
-      </w:r>
-      <w:r>
-        <w:rPr>
-          <w:noProof/>
-        </w:rPr>
-        <w:t>23</w:t>
-      </w:r>
-      <w:r>
-        <w:rPr>
-          <w:noProof/>
-        </w:rPr>
-        <w:fldChar w:fldCharType="end"/>
-      </w:r>
-      <w:bookmarkEnd w:id="56"/>
+      <w:fldSimple w:instr=" SEQ Figure \* ARABIC ">
+        <w:r>
+          <w:rPr>
+            <w:noProof/>
+          </w:rPr>
+          <w:t>23</w:t>
+        </w:r>
+      </w:fldSimple>
+      <w:bookmarkEnd w:id="55"/>
       <w:r>
         <w:t>. Frequency domain result, test 4.</w:t>
       </w:r>
@@ -21625,7 +21413,7 @@
       <w:pPr>
         <w:pStyle w:val="Heading3"/>
       </w:pPr>
-      <w:bookmarkStart w:id="57" w:name="_Toc20122598"/>
+      <w:bookmarkStart w:id="56" w:name="_Toc20122598"/>
       <w:r>
         <w:lastRenderedPageBreak/>
         <w:t>Test</w:t>
@@ -21633,7 +21421,7 @@
       <w:r>
         <w:t xml:space="preserve"> 5</w:t>
       </w:r>
-      <w:bookmarkEnd w:id="57"/>
+      <w:bookmarkEnd w:id="56"/>
     </w:p>
     <w:p>
       <w:pPr>
@@ -22575,32 +22363,19 @@
           <w:sz w:val="22"/>
         </w:rPr>
       </w:pPr>
-      <w:bookmarkStart w:id="58" w:name="_Ref19609745"/>
+      <w:bookmarkStart w:id="57" w:name="_Ref19609745"/>
       <w:r>
         <w:t xml:space="preserve">Figure </w:t>
       </w:r>
-      <w:r>
-        <w:fldChar w:fldCharType="begin"/>
-      </w:r>
-      <w:r>
-        <w:instrText xml:space="preserve"> SEQ Figure \* ARABIC </w:instrText>
-      </w:r>
-      <w:r>
-        <w:fldChar w:fldCharType="separate"/>
-      </w:r>
-      <w:r>
-        <w:rPr>
-          <w:noProof/>
-        </w:rPr>
-        <w:t>24</w:t>
-      </w:r>
-      <w:r>
-        <w:rPr>
-          <w:noProof/>
-        </w:rPr>
-        <w:fldChar w:fldCharType="end"/>
-      </w:r>
-      <w:bookmarkEnd w:id="58"/>
+      <w:fldSimple w:instr=" SEQ Figure \* ARABIC ">
+        <w:r>
+          <w:rPr>
+            <w:noProof/>
+          </w:rPr>
+          <w:t>24</w:t>
+        </w:r>
+      </w:fldSimple>
+      <w:bookmarkEnd w:id="57"/>
       <w:r>
         <w:t>. Frequency domain result for test 5</w:t>
       </w:r>
@@ -22636,7 +22411,7 @@
       <w:pPr>
         <w:pStyle w:val="Heading3"/>
       </w:pPr>
-      <w:bookmarkStart w:id="59" w:name="_Toc20122599"/>
+      <w:bookmarkStart w:id="58" w:name="_Toc20122599"/>
       <w:r>
         <w:lastRenderedPageBreak/>
         <w:t>Test</w:t>
@@ -22644,7 +22419,7 @@
       <w:r>
         <w:t xml:space="preserve"> 6</w:t>
       </w:r>
-      <w:bookmarkEnd w:id="59"/>
+      <w:bookmarkEnd w:id="58"/>
     </w:p>
     <w:p>
       <w:pPr>
@@ -23612,32 +23387,19 @@
           <w:sz w:val="22"/>
         </w:rPr>
       </w:pPr>
-      <w:bookmarkStart w:id="60" w:name="_Ref19610237"/>
+      <w:bookmarkStart w:id="59" w:name="_Ref19610237"/>
       <w:r>
         <w:t xml:space="preserve">Figure </w:t>
       </w:r>
-      <w:r>
-        <w:fldChar w:fldCharType="begin"/>
-      </w:r>
-      <w:r>
-        <w:instrText xml:space="preserve"> SEQ Figure \* ARABIC </w:instrText>
-      </w:r>
-      <w:r>
-        <w:fldChar w:fldCharType="separate"/>
-      </w:r>
-      <w:r>
-        <w:rPr>
-          <w:noProof/>
-        </w:rPr>
-        <w:t>25</w:t>
-      </w:r>
-      <w:r>
-        <w:rPr>
-          <w:noProof/>
-        </w:rPr>
-        <w:fldChar w:fldCharType="end"/>
-      </w:r>
-      <w:bookmarkEnd w:id="60"/>
+      <w:fldSimple w:instr=" SEQ Figure \* ARABIC ">
+        <w:r>
+          <w:rPr>
+            <w:noProof/>
+          </w:rPr>
+          <w:t>25</w:t>
+        </w:r>
+      </w:fldSimple>
+      <w:bookmarkEnd w:id="59"/>
       <w:r>
         <w:t xml:space="preserve">. square wave with added noise </w:t>
       </w:r>
@@ -23708,32 +23470,19 @@
           <w:sz w:val="22"/>
         </w:rPr>
       </w:pPr>
-      <w:bookmarkStart w:id="61" w:name="_Ref19610287"/>
+      <w:bookmarkStart w:id="60" w:name="_Ref19610287"/>
       <w:r>
         <w:t xml:space="preserve">Figure </w:t>
       </w:r>
-      <w:r>
-        <w:fldChar w:fldCharType="begin"/>
-      </w:r>
-      <w:r>
-        <w:instrText xml:space="preserve"> SEQ Figure \* ARABIC </w:instrText>
-      </w:r>
-      <w:r>
-        <w:fldChar w:fldCharType="separate"/>
-      </w:r>
-      <w:r>
-        <w:rPr>
-          <w:noProof/>
-        </w:rPr>
-        <w:t>26</w:t>
-      </w:r>
-      <w:r>
-        <w:rPr>
-          <w:noProof/>
-        </w:rPr>
-        <w:fldChar w:fldCharType="end"/>
-      </w:r>
-      <w:bookmarkEnd w:id="61"/>
+      <w:fldSimple w:instr=" SEQ Figure \* ARABIC ">
+        <w:r>
+          <w:rPr>
+            <w:noProof/>
+          </w:rPr>
+          <w:t>26</w:t>
+        </w:r>
+      </w:fldSimple>
+      <w:bookmarkEnd w:id="60"/>
       <w:r>
         <w:t xml:space="preserve">. Frequency domain results for test 6. </w:t>
       </w:r>
@@ -23757,7 +23506,7 @@
       <w:pPr>
         <w:pStyle w:val="Heading3"/>
       </w:pPr>
-      <w:bookmarkStart w:id="62" w:name="_Toc20122600"/>
+      <w:bookmarkStart w:id="61" w:name="_Toc20122600"/>
       <w:r>
         <w:lastRenderedPageBreak/>
         <w:t>Test</w:t>
@@ -23768,7 +23517,7 @@
       <w:r>
         <w:t>7</w:t>
       </w:r>
-      <w:bookmarkEnd w:id="62"/>
+      <w:bookmarkEnd w:id="61"/>
     </w:p>
     <w:p>
       <w:pPr>
@@ -24700,32 +24449,19 @@
           <w:sz w:val="22"/>
         </w:rPr>
       </w:pPr>
-      <w:bookmarkStart w:id="63" w:name="_Ref19610563"/>
+      <w:bookmarkStart w:id="62" w:name="_Ref19610563"/>
       <w:r>
         <w:t xml:space="preserve">Figure </w:t>
       </w:r>
-      <w:r>
-        <w:fldChar w:fldCharType="begin"/>
-      </w:r>
-      <w:r>
-        <w:instrText xml:space="preserve"> SEQ Figure \* ARABIC </w:instrText>
-      </w:r>
-      <w:r>
-        <w:fldChar w:fldCharType="separate"/>
-      </w:r>
-      <w:r>
-        <w:rPr>
-          <w:noProof/>
-        </w:rPr>
-        <w:t>27</w:t>
-      </w:r>
-      <w:r>
-        <w:rPr>
-          <w:noProof/>
-        </w:rPr>
-        <w:fldChar w:fldCharType="end"/>
-      </w:r>
-      <w:bookmarkEnd w:id="63"/>
+      <w:fldSimple w:instr=" SEQ Figure \* ARABIC ">
+        <w:r>
+          <w:rPr>
+            <w:noProof/>
+          </w:rPr>
+          <w:t>27</w:t>
+        </w:r>
+      </w:fldSimple>
+      <w:bookmarkEnd w:id="62"/>
       <w:r>
         <w:t>. Frequency domain result, Test 7.</w:t>
       </w:r>
@@ -24761,12 +24497,12 @@
       <w:pPr>
         <w:pStyle w:val="Heading3"/>
       </w:pPr>
-      <w:bookmarkStart w:id="64" w:name="_Toc20122601"/>
+      <w:bookmarkStart w:id="63" w:name="_Toc20122601"/>
       <w:r>
         <w:lastRenderedPageBreak/>
         <w:t>Test 8</w:t>
       </w:r>
-      <w:bookmarkEnd w:id="64"/>
+      <w:bookmarkEnd w:id="63"/>
     </w:p>
     <w:p/>
     <w:p>
@@ -25576,32 +25312,19 @@
           <w:sz w:val="22"/>
         </w:rPr>
       </w:pPr>
-      <w:bookmarkStart w:id="65" w:name="_Ref19611079"/>
+      <w:bookmarkStart w:id="64" w:name="_Ref19611079"/>
       <w:r>
         <w:t xml:space="preserve">Figure </w:t>
       </w:r>
-      <w:r>
-        <w:fldChar w:fldCharType="begin"/>
-      </w:r>
-      <w:r>
-        <w:instrText xml:space="preserve"> SEQ Figure \* ARABIC </w:instrText>
-      </w:r>
-      <w:r>
-        <w:fldChar w:fldCharType="separate"/>
-      </w:r>
-      <w:r>
-        <w:rPr>
-          <w:noProof/>
-        </w:rPr>
-        <w:t>28</w:t>
-      </w:r>
-      <w:r>
-        <w:rPr>
-          <w:noProof/>
-        </w:rPr>
-        <w:fldChar w:fldCharType="end"/>
-      </w:r>
-      <w:bookmarkEnd w:id="65"/>
+      <w:fldSimple w:instr=" SEQ Figure \* ARABIC ">
+        <w:r>
+          <w:rPr>
+            <w:noProof/>
+          </w:rPr>
+          <w:t>28</w:t>
+        </w:r>
+      </w:fldSimple>
+      <w:bookmarkEnd w:id="64"/>
       <w:r>
         <w:t xml:space="preserve">. Time domain measured dataset 1. </w:t>
       </w:r>
@@ -25684,35 +25407,19 @@
           <w:sz w:val="22"/>
         </w:rPr>
       </w:pPr>
-      <w:bookmarkStart w:id="66" w:name="_Ref19611140"/>
+      <w:bookmarkStart w:id="65" w:name="_Ref19611140"/>
       <w:r>
         <w:t xml:space="preserve">Figure </w:t>
       </w:r>
-      <w:r>
-        <w:fldChar w:fldCharType="begin"/>
-      </w:r>
-      <w:r>
-        <w:instrText xml:space="preserve"> SEQ </w:instrText>
-      </w:r>
-      <w:r>
-        <w:instrText xml:space="preserve">Figure \* ARABIC </w:instrText>
-      </w:r>
-      <w:r>
-        <w:fldChar w:fldCharType="separate"/>
-      </w:r>
-      <w:r>
-        <w:rPr>
-          <w:noProof/>
-        </w:rPr>
-        <w:t>29</w:t>
-      </w:r>
-      <w:r>
-        <w:rPr>
-          <w:noProof/>
-        </w:rPr>
-        <w:fldChar w:fldCharType="end"/>
-      </w:r>
-      <w:bookmarkEnd w:id="66"/>
+      <w:fldSimple w:instr=" SEQ Figure \* ARABIC ">
+        <w:r>
+          <w:rPr>
+            <w:noProof/>
+          </w:rPr>
+          <w:t>29</w:t>
+        </w:r>
+      </w:fldSimple>
+      <w:bookmarkEnd w:id="65"/>
       <w:r>
         <w:t xml:space="preserve">. Frequency domain measured data, test 8. </w:t>
       </w:r>
@@ -26503,32 +26210,19 @@
           <w:sz w:val="22"/>
         </w:rPr>
       </w:pPr>
-      <w:bookmarkStart w:id="67" w:name="_Ref19611458"/>
+      <w:bookmarkStart w:id="66" w:name="_Ref19611458"/>
       <w:r>
         <w:t xml:space="preserve">Figure </w:t>
       </w:r>
-      <w:r>
-        <w:fldChar w:fldCharType="begin"/>
-      </w:r>
-      <w:r>
-        <w:instrText xml:space="preserve"> SEQ Figure \* ARABIC </w:instrText>
-      </w:r>
-      <w:r>
-        <w:fldChar w:fldCharType="separate"/>
-      </w:r>
-      <w:r>
-        <w:rPr>
-          <w:noProof/>
-        </w:rPr>
-        <w:t>30</w:t>
-      </w:r>
-      <w:r>
-        <w:rPr>
-          <w:noProof/>
-        </w:rPr>
-        <w:fldChar w:fldCharType="end"/>
-      </w:r>
-      <w:bookmarkEnd w:id="67"/>
+      <w:fldSimple w:instr=" SEQ Figure \* ARABIC ">
+        <w:r>
+          <w:rPr>
+            <w:noProof/>
+          </w:rPr>
+          <w:t>30</w:t>
+        </w:r>
+      </w:fldSimple>
+      <w:bookmarkEnd w:id="66"/>
       <w:r>
         <w:t xml:space="preserve">. Frequency domain output test 8 when the whole dataset is processed without averaging of sub-samples. </w:t>
       </w:r>
@@ -26548,8 +26242,8 @@
       <w:pPr>
         <w:pStyle w:val="Heading1"/>
       </w:pPr>
-      <w:bookmarkStart w:id="68" w:name="_Toc19603079"/>
-      <w:bookmarkStart w:id="69" w:name="_Toc20122602"/>
+      <w:bookmarkStart w:id="67" w:name="_Toc19603079"/>
+      <w:bookmarkStart w:id="68" w:name="_Toc20122602"/>
       <w:r>
         <w:lastRenderedPageBreak/>
         <w:t>E</w:t>
@@ -26563,8 +26257,8 @@
       <w:r>
         <w:t>: Transmission line with non-linear load.</w:t>
       </w:r>
+      <w:bookmarkEnd w:id="67"/>
       <w:bookmarkEnd w:id="68"/>
-      <w:bookmarkEnd w:id="69"/>
     </w:p>
     <w:p>
       <w:pPr>
@@ -26669,7 +26363,7 @@
           <w:szCs w:val="24"/>
         </w:rPr>
       </w:pPr>
-      <w:bookmarkStart w:id="70" w:name="_Ref6319321"/>
+      <w:bookmarkStart w:id="69" w:name="_Ref6319321"/>
       <w:r>
         <w:rPr>
           <w:rFonts w:ascii="Times New Roman" w:hAnsi="Times New Roman"/>
@@ -26723,7 +26417,7 @@
         </w:rPr>
         <w:fldChar w:fldCharType="end"/>
       </w:r>
-      <w:bookmarkEnd w:id="70"/>
+      <w:bookmarkEnd w:id="69"/>
       <w:r>
         <w:rPr>
           <w:rFonts w:ascii="Times New Roman" w:hAnsi="Times New Roman"/>
@@ -26846,7 +26540,7 @@
           <w:szCs w:val="24"/>
         </w:rPr>
       </w:pPr>
-      <w:bookmarkStart w:id="71" w:name="_Ref6319333"/>
+      <w:bookmarkStart w:id="70" w:name="_Ref6319333"/>
       <w:r>
         <w:rPr>
           <w:rFonts w:ascii="Times New Roman" w:hAnsi="Times New Roman"/>
@@ -26900,7 +26594,7 @@
         </w:rPr>
         <w:fldChar w:fldCharType="end"/>
       </w:r>
-      <w:bookmarkEnd w:id="71"/>
+      <w:bookmarkEnd w:id="70"/>
       <w:r>
         <w:rPr>
           <w:rFonts w:ascii="Times New Roman" w:hAnsi="Times New Roman"/>
@@ -28477,7 +28171,7 @@
           <w:szCs w:val="24"/>
         </w:rPr>
       </w:pPr>
-      <w:bookmarkStart w:id="72" w:name="_Ref6319384"/>
+      <w:bookmarkStart w:id="71" w:name="_Ref6319384"/>
       <w:r>
         <w:rPr>
           <w:rFonts w:ascii="Times New Roman" w:hAnsi="Times New Roman"/>
@@ -28527,7 +28221,7 @@
         </w:rPr>
         <w:fldChar w:fldCharType="end"/>
       </w:r>
-      <w:bookmarkEnd w:id="72"/>
+      <w:bookmarkEnd w:id="71"/>
       <w:r>
         <w:rPr>
           <w:rFonts w:ascii="Times New Roman" w:hAnsi="Times New Roman"/>
@@ -28619,7 +28313,7 @@
           <w:szCs w:val="24"/>
         </w:rPr>
       </w:pPr>
-      <w:bookmarkStart w:id="73" w:name="_Ref6319531"/>
+      <w:bookmarkStart w:id="72" w:name="_Ref6319531"/>
       <w:r>
         <w:rPr>
           <w:rFonts w:ascii="Times New Roman" w:hAnsi="Times New Roman"/>
@@ -28673,7 +28367,7 @@
         </w:rPr>
         <w:fldChar w:fldCharType="end"/>
       </w:r>
-      <w:bookmarkEnd w:id="73"/>
+      <w:bookmarkEnd w:id="72"/>
       <w:r>
         <w:rPr>
           <w:rFonts w:ascii="Times New Roman" w:hAnsi="Times New Roman"/>
@@ -32100,7 +31794,7 @@
           <w:szCs w:val="24"/>
         </w:rPr>
       </w:pPr>
-      <w:bookmarkStart w:id="74" w:name="_Ref6319411"/>
+      <w:bookmarkStart w:id="73" w:name="_Ref6319411"/>
       <w:r>
         <w:rPr>
           <w:rFonts w:ascii="Times New Roman" w:hAnsi="Times New Roman"/>
@@ -32150,7 +31844,7 @@
         </w:rPr>
         <w:fldChar w:fldCharType="end"/>
       </w:r>
-      <w:bookmarkEnd w:id="74"/>
+      <w:bookmarkEnd w:id="73"/>
       <w:r>
         <w:rPr>
           <w:rFonts w:ascii="Times New Roman" w:hAnsi="Times New Roman"/>
@@ -32185,7 +31879,7 @@
       <w:pPr>
         <w:pStyle w:val="Heading1"/>
       </w:pPr>
-      <w:bookmarkStart w:id="75" w:name="_Toc20122603"/>
+      <w:bookmarkStart w:id="74" w:name="_Toc20122603"/>
       <w:r>
         <w:lastRenderedPageBreak/>
         <w:t>Example 2</w:t>
@@ -32199,7 +31893,7 @@
       <w:r>
         <w:t>ck converter model</w:t>
       </w:r>
-      <w:bookmarkEnd w:id="75"/>
+      <w:bookmarkEnd w:id="74"/>
     </w:p>
     <w:p/>
     <w:p>
@@ -32287,32 +31981,19 @@
       <w:pPr>
         <w:pStyle w:val="Caption"/>
       </w:pPr>
-      <w:bookmarkStart w:id="76" w:name="_Ref10725667"/>
+      <w:bookmarkStart w:id="75" w:name="_Ref10725667"/>
       <w:r>
         <w:t xml:space="preserve">Figure </w:t>
       </w:r>
-      <w:r>
-        <w:fldChar w:fldCharType="begin"/>
-      </w:r>
-      <w:r>
-        <w:instrText xml:space="preserve"> SEQ Figure \* ARABIC </w:instrText>
-      </w:r>
-      <w:r>
-        <w:fldChar w:fldCharType="separate"/>
-      </w:r>
-      <w:r>
-        <w:rPr>
-          <w:noProof/>
-        </w:rPr>
-        <w:t>36</w:t>
-      </w:r>
-      <w:r>
-        <w:rPr>
-          <w:noProof/>
-        </w:rPr>
-        <w:fldChar w:fldCharType="end"/>
-      </w:r>
-      <w:bookmarkEnd w:id="76"/>
+      <w:fldSimple w:instr=" SEQ Figure \* ARABIC ">
+        <w:r>
+          <w:rPr>
+            <w:noProof/>
+          </w:rPr>
+          <w:t>36</w:t>
+        </w:r>
+      </w:fldSimple>
+      <w:bookmarkEnd w:id="75"/>
       <w:r>
         <w:t xml:space="preserve"> dc-dc converter circuit diagram</w:t>
       </w:r>
@@ -33419,32 +33100,19 @@
           <w:szCs w:val="24"/>
         </w:rPr>
       </w:pPr>
-      <w:bookmarkStart w:id="77" w:name="_Ref10725973"/>
+      <w:bookmarkStart w:id="76" w:name="_Ref10725973"/>
       <w:r>
         <w:t xml:space="preserve">Figure </w:t>
       </w:r>
-      <w:r>
-        <w:fldChar w:fldCharType="begin"/>
-      </w:r>
-      <w:r>
-        <w:instrText xml:space="preserve"> SEQ Figure \* ARABIC </w:instrText>
-      </w:r>
-      <w:r>
-        <w:fldChar w:fldCharType="separate"/>
-      </w:r>
-      <w:r>
-        <w:rPr>
-          <w:noProof/>
-        </w:rPr>
-        <w:t>37</w:t>
-      </w:r>
-      <w:r>
-        <w:rPr>
-          <w:noProof/>
-        </w:rPr>
-        <w:fldChar w:fldCharType="end"/>
-      </w:r>
-      <w:bookmarkEnd w:id="77"/>
+      <w:fldSimple w:instr=" SEQ Figure \* ARABIC ">
+        <w:r>
+          <w:rPr>
+            <w:noProof/>
+          </w:rPr>
+          <w:t>37</w:t>
+        </w:r>
+      </w:fldSimple>
+      <w:bookmarkEnd w:id="76"/>
       <w:r>
         <w:t xml:space="preserve"> Switch on transient converter output voltage</w:t>
       </w:r>
@@ -33523,32 +33191,19 @@
           <w:szCs w:val="24"/>
         </w:rPr>
       </w:pPr>
-      <w:bookmarkStart w:id="78" w:name="_Ref10725992"/>
+      <w:bookmarkStart w:id="77" w:name="_Ref10725992"/>
       <w:r>
         <w:t xml:space="preserve">Figure </w:t>
       </w:r>
-      <w:r>
-        <w:fldChar w:fldCharType="begin"/>
-      </w:r>
-      <w:r>
-        <w:instrText xml:space="preserve"> SEQ Figure \* ARABIC </w:instrText>
-      </w:r>
-      <w:r>
-        <w:fldChar w:fldCharType="separate"/>
-      </w:r>
-      <w:r>
-        <w:rPr>
-          <w:noProof/>
-        </w:rPr>
-        <w:t>38</w:t>
-      </w:r>
-      <w:r>
-        <w:rPr>
-          <w:noProof/>
-        </w:rPr>
-        <w:fldChar w:fldCharType="end"/>
-      </w:r>
-      <w:bookmarkEnd w:id="78"/>
+      <w:fldSimple w:instr=" SEQ Figure \* ARABIC ">
+        <w:r>
+          <w:rPr>
+            <w:noProof/>
+          </w:rPr>
+          <w:t>38</w:t>
+        </w:r>
+      </w:fldSimple>
+      <w:bookmarkEnd w:id="77"/>
       <w:r>
         <w:t xml:space="preserve"> Switch on transient inductor current</w:t>
       </w:r>
@@ -33613,32 +33268,19 @@
       <w:pPr>
         <w:pStyle w:val="Caption"/>
       </w:pPr>
-      <w:bookmarkStart w:id="79" w:name="_Ref10726097"/>
+      <w:bookmarkStart w:id="78" w:name="_Ref10726097"/>
       <w:r>
         <w:t xml:space="preserve">Figure </w:t>
       </w:r>
-      <w:r>
-        <w:fldChar w:fldCharType="begin"/>
-      </w:r>
-      <w:r>
-        <w:instrText xml:space="preserve"> SEQ Figure \* ARABIC </w:instrText>
-      </w:r>
-      <w:r>
-        <w:fldChar w:fldCharType="separate"/>
-      </w:r>
-      <w:r>
-        <w:rPr>
-          <w:noProof/>
-        </w:rPr>
-        <w:t>39</w:t>
-      </w:r>
-      <w:r>
-        <w:rPr>
-          <w:noProof/>
-        </w:rPr>
-        <w:fldChar w:fldCharType="end"/>
-      </w:r>
-      <w:bookmarkEnd w:id="79"/>
+      <w:fldSimple w:instr=" SEQ Figure \* ARABIC ">
+        <w:r>
+          <w:rPr>
+            <w:noProof/>
+          </w:rPr>
+          <w:t>39</w:t>
+        </w:r>
+      </w:fldSimple>
+      <w:bookmarkEnd w:id="78"/>
       <w:r>
         <w:t xml:space="preserve"> Detail of switch on transient inductor current approaching steady state</w:t>
       </w:r>
@@ -34704,32 +34346,19 @@
       <w:pPr>
         <w:pStyle w:val="Caption"/>
       </w:pPr>
-      <w:bookmarkStart w:id="80" w:name="_Ref10726243"/>
+      <w:bookmarkStart w:id="79" w:name="_Ref10726243"/>
       <w:r>
         <w:t xml:space="preserve">Figure </w:t>
       </w:r>
-      <w:r>
-        <w:fldChar w:fldCharType="begin"/>
-      </w:r>
-      <w:r>
-        <w:instrText xml:space="preserve"> SEQ Figure \* ARABIC </w:instrText>
-      </w:r>
-      <w:r>
-        <w:fldChar w:fldCharType="separate"/>
-      </w:r>
-      <w:r>
-        <w:rPr>
-          <w:noProof/>
-        </w:rPr>
-        <w:t>40</w:t>
-      </w:r>
-      <w:r>
-        <w:rPr>
-          <w:noProof/>
-        </w:rPr>
-        <w:fldChar w:fldCharType="end"/>
-      </w:r>
-      <w:bookmarkEnd w:id="80"/>
+      <w:fldSimple w:instr=" SEQ Figure \* ARABIC ">
+        <w:r>
+          <w:rPr>
+            <w:noProof/>
+          </w:rPr>
+          <w:t>40</w:t>
+        </w:r>
+      </w:fldSimple>
+      <w:bookmarkEnd w:id="79"/>
       <w:r>
         <w:t xml:space="preserve"> Load voltage using initial conditions</w:t>
       </w:r>
@@ -34792,32 +34421,19 @@
       <w:pPr>
         <w:pStyle w:val="Caption"/>
       </w:pPr>
-      <w:bookmarkStart w:id="81" w:name="_Ref10726250"/>
+      <w:bookmarkStart w:id="80" w:name="_Ref10726250"/>
       <w:r>
         <w:t xml:space="preserve">Figure </w:t>
       </w:r>
-      <w:r>
-        <w:fldChar w:fldCharType="begin"/>
-      </w:r>
-      <w:r>
-        <w:instrText xml:space="preserve"> SEQ Figure \* ARABIC </w:instrText>
-      </w:r>
-      <w:r>
-        <w:fldChar w:fldCharType="separate"/>
-      </w:r>
-      <w:r>
-        <w:rPr>
-          <w:noProof/>
-        </w:rPr>
-        <w:t>41</w:t>
-      </w:r>
-      <w:r>
-        <w:rPr>
-          <w:noProof/>
-        </w:rPr>
-        <w:fldChar w:fldCharType="end"/>
-      </w:r>
-      <w:bookmarkEnd w:id="81"/>
+      <w:fldSimple w:instr=" SEQ Figure \* ARABIC ">
+        <w:r>
+          <w:rPr>
+            <w:noProof/>
+          </w:rPr>
+          <w:t>41</w:t>
+        </w:r>
+      </w:fldSimple>
+      <w:bookmarkEnd w:id="80"/>
       <w:r>
         <w:t xml:space="preserve"> Inductor current using initial conditions</w:t>
       </w:r>
@@ -34929,32 +34545,19 @@
       <w:pPr>
         <w:pStyle w:val="Caption"/>
       </w:pPr>
-      <w:bookmarkStart w:id="82" w:name="_Ref10726591"/>
+      <w:bookmarkStart w:id="81" w:name="_Ref10726591"/>
       <w:r>
         <w:t xml:space="preserve">Figure </w:t>
       </w:r>
-      <w:r>
-        <w:fldChar w:fldCharType="begin"/>
-      </w:r>
-      <w:r>
-        <w:instrText xml:space="preserve"> SEQ Figure \* ARABIC </w:instrText>
-      </w:r>
-      <w:r>
-        <w:fldChar w:fldCharType="separate"/>
-      </w:r>
-      <w:r>
-        <w:rPr>
-          <w:noProof/>
-        </w:rPr>
-        <w:t>42</w:t>
-      </w:r>
-      <w:r>
-        <w:rPr>
-          <w:noProof/>
-        </w:rPr>
-        <w:fldChar w:fldCharType="end"/>
-      </w:r>
-      <w:bookmarkEnd w:id="82"/>
+      <w:fldSimple w:instr=" SEQ Figure \* ARABIC ">
+        <w:r>
+          <w:rPr>
+            <w:noProof/>
+          </w:rPr>
+          <w:t>42</w:t>
+        </w:r>
+      </w:fldSimple>
+      <w:bookmarkEnd w:id="81"/>
       <w:r>
         <w:t xml:space="preserve"> PCB layout for the converter model</w:t>
       </w:r>
@@ -38547,31 +38150,31 @@
           <w:sz w:val="16"/>
           <w:szCs w:val="16"/>
         </w:rPr>
+        <w:t>* INPUT VOLTAGE</w:t>
+      </w:r>
+    </w:p>
+    <w:p>
+      <w:pPr>
+        <w:pStyle w:val="NoSpacing"/>
+        <w:pBdr>
+          <w:top w:val="single" w:sz="4" w:space="1" w:color="auto"/>
+          <w:left w:val="single" w:sz="4" w:space="1" w:color="auto"/>
+          <w:bottom w:val="single" w:sz="4" w:space="1" w:color="auto"/>
+          <w:right w:val="single" w:sz="4" w:space="1" w:color="auto"/>
+        </w:pBdr>
+        <w:rPr>
+          <w:rFonts w:ascii="Courier New" w:hAnsi="Courier New" w:cs="Courier New"/>
+          <w:sz w:val="16"/>
+          <w:szCs w:val="16"/>
+        </w:rPr>
+      </w:pPr>
+      <w:r>
+        <w:rPr>
+          <w:rFonts w:ascii="Courier New" w:hAnsi="Courier New" w:cs="Courier New"/>
+          <w:sz w:val="16"/>
+          <w:szCs w:val="16"/>
+        </w:rPr>
         <w:lastRenderedPageBreak/>
-        <w:t>* INPUT VOLTAGE</w:t>
-      </w:r>
-    </w:p>
-    <w:p>
-      <w:pPr>
-        <w:pStyle w:val="NoSpacing"/>
-        <w:pBdr>
-          <w:top w:val="single" w:sz="4" w:space="1" w:color="auto"/>
-          <w:left w:val="single" w:sz="4" w:space="1" w:color="auto"/>
-          <w:bottom w:val="single" w:sz="4" w:space="1" w:color="auto"/>
-          <w:right w:val="single" w:sz="4" w:space="1" w:color="auto"/>
-        </w:pBdr>
-        <w:rPr>
-          <w:rFonts w:ascii="Courier New" w:hAnsi="Courier New" w:cs="Courier New"/>
-          <w:sz w:val="16"/>
-          <w:szCs w:val="16"/>
-        </w:rPr>
-      </w:pPr>
-      <w:r>
-        <w:rPr>
-          <w:rFonts w:ascii="Courier New" w:hAnsi="Courier New" w:cs="Courier New"/>
-          <w:sz w:val="16"/>
-          <w:szCs w:val="16"/>
-        </w:rPr>
         <w:t>VIN</w:t>
       </w:r>
       <w:r>
@@ -40364,55 +39967,55 @@
           <w:sz w:val="16"/>
           <w:szCs w:val="16"/>
         </w:rPr>
+        <w:t>*</w:t>
+      </w:r>
+    </w:p>
+    <w:p>
+      <w:pPr>
+        <w:pStyle w:val="NoSpacing"/>
+        <w:pBdr>
+          <w:top w:val="single" w:sz="4" w:space="1" w:color="auto"/>
+          <w:left w:val="single" w:sz="4" w:space="1" w:color="auto"/>
+          <w:bottom w:val="single" w:sz="4" w:space="1" w:color="auto"/>
+          <w:right w:val="single" w:sz="4" w:space="1" w:color="auto"/>
+        </w:pBdr>
+        <w:rPr>
+          <w:rFonts w:ascii="Courier New" w:hAnsi="Courier New" w:cs="Courier New"/>
+          <w:sz w:val="16"/>
+          <w:szCs w:val="16"/>
+        </w:rPr>
+      </w:pPr>
+      <w:r>
+        <w:rPr>
+          <w:rFonts w:ascii="Courier New" w:hAnsi="Courier New" w:cs="Courier New"/>
+          <w:sz w:val="16"/>
+          <w:szCs w:val="16"/>
+        </w:rPr>
+        <w:t>* Voltage source with series resistance: equivalent circuit of TLM link</w:t>
+      </w:r>
+    </w:p>
+    <w:p>
+      <w:pPr>
+        <w:pStyle w:val="NoSpacing"/>
+        <w:pBdr>
+          <w:top w:val="single" w:sz="4" w:space="1" w:color="auto"/>
+          <w:left w:val="single" w:sz="4" w:space="1" w:color="auto"/>
+          <w:bottom w:val="single" w:sz="4" w:space="1" w:color="auto"/>
+          <w:right w:val="single" w:sz="4" w:space="1" w:color="auto"/>
+        </w:pBdr>
+        <w:rPr>
+          <w:rFonts w:ascii="Courier New" w:hAnsi="Courier New" w:cs="Courier New"/>
+          <w:sz w:val="16"/>
+          <w:szCs w:val="16"/>
+        </w:rPr>
+      </w:pPr>
+      <w:r>
+        <w:rPr>
+          <w:rFonts w:ascii="Courier New" w:hAnsi="Courier New" w:cs="Courier New"/>
+          <w:sz w:val="16"/>
+          <w:szCs w:val="16"/>
+        </w:rPr>
         <w:lastRenderedPageBreak/>
-        <w:t>*</w:t>
-      </w:r>
-    </w:p>
-    <w:p>
-      <w:pPr>
-        <w:pStyle w:val="NoSpacing"/>
-        <w:pBdr>
-          <w:top w:val="single" w:sz="4" w:space="1" w:color="auto"/>
-          <w:left w:val="single" w:sz="4" w:space="1" w:color="auto"/>
-          <w:bottom w:val="single" w:sz="4" w:space="1" w:color="auto"/>
-          <w:right w:val="single" w:sz="4" w:space="1" w:color="auto"/>
-        </w:pBdr>
-        <w:rPr>
-          <w:rFonts w:ascii="Courier New" w:hAnsi="Courier New" w:cs="Courier New"/>
-          <w:sz w:val="16"/>
-          <w:szCs w:val="16"/>
-        </w:rPr>
-      </w:pPr>
-      <w:r>
-        <w:rPr>
-          <w:rFonts w:ascii="Courier New" w:hAnsi="Courier New" w:cs="Courier New"/>
-          <w:sz w:val="16"/>
-          <w:szCs w:val="16"/>
-        </w:rPr>
-        <w:t>* Voltage source with series resistance: equivalent circuit of TLM link</w:t>
-      </w:r>
-    </w:p>
-    <w:p>
-      <w:pPr>
-        <w:pStyle w:val="NoSpacing"/>
-        <w:pBdr>
-          <w:top w:val="single" w:sz="4" w:space="1" w:color="auto"/>
-          <w:left w:val="single" w:sz="4" w:space="1" w:color="auto"/>
-          <w:bottom w:val="single" w:sz="4" w:space="1" w:color="auto"/>
-          <w:right w:val="single" w:sz="4" w:space="1" w:color="auto"/>
-        </w:pBdr>
-        <w:rPr>
-          <w:rFonts w:ascii="Courier New" w:hAnsi="Courier New" w:cs="Courier New"/>
-          <w:sz w:val="16"/>
-          <w:szCs w:val="16"/>
-        </w:rPr>
-      </w:pPr>
-      <w:r>
-        <w:rPr>
-          <w:rFonts w:ascii="Courier New" w:hAnsi="Courier New" w:cs="Courier New"/>
-          <w:sz w:val="16"/>
-          <w:szCs w:val="16"/>
-        </w:rPr>
         <w:t xml:space="preserve"> Vtlm5        1005           0  DC  0.0</w:t>
       </w:r>
     </w:p>
@@ -42048,32 +41651,19 @@
           <w:szCs w:val="24"/>
         </w:rPr>
       </w:pPr>
-      <w:bookmarkStart w:id="83" w:name="_Ref10727423"/>
+      <w:bookmarkStart w:id="82" w:name="_Ref10727423"/>
       <w:r>
         <w:t xml:space="preserve">Figure </w:t>
       </w:r>
-      <w:r>
-        <w:fldChar w:fldCharType="begin"/>
-      </w:r>
-      <w:r>
-        <w:instrText xml:space="preserve"> SEQ Figure \* ARABIC </w:instrText>
-      </w:r>
-      <w:r>
-        <w:fldChar w:fldCharType="separate"/>
-      </w:r>
-      <w:r>
-        <w:rPr>
-          <w:noProof/>
-        </w:rPr>
-        <w:t>43</w:t>
-      </w:r>
-      <w:r>
-        <w:rPr>
-          <w:noProof/>
-        </w:rPr>
-        <w:fldChar w:fldCharType="end"/>
-      </w:r>
-      <w:bookmarkEnd w:id="83"/>
+      <w:fldSimple w:instr=" SEQ Figure \* ARABIC ">
+        <w:r>
+          <w:rPr>
+            <w:noProof/>
+          </w:rPr>
+          <w:t>43</w:t>
+        </w:r>
+      </w:fldSimple>
+      <w:bookmarkEnd w:id="82"/>
       <w:r>
         <w:t xml:space="preserve"> Ngspice model for the converter with the GGI_TLM linking components added (switch and diode snubber components have been removed for clarity).. </w:t>
       </w:r>
@@ -42213,32 +41803,19 @@
           <w:szCs w:val="24"/>
         </w:rPr>
       </w:pPr>
-      <w:bookmarkStart w:id="84" w:name="_Ref10727572"/>
+      <w:bookmarkStart w:id="83" w:name="_Ref10727572"/>
       <w:r>
         <w:t xml:space="preserve">Figure </w:t>
       </w:r>
-      <w:r>
-        <w:fldChar w:fldCharType="begin"/>
-      </w:r>
-      <w:r>
-        <w:instrText xml:space="preserve"> SEQ Figure \* ARABIC </w:instrText>
-      </w:r>
-      <w:r>
-        <w:fldChar w:fldCharType="separate"/>
-      </w:r>
-      <w:r>
-        <w:rPr>
-          <w:noProof/>
-        </w:rPr>
-        <w:t>44</w:t>
-      </w:r>
-      <w:r>
-        <w:rPr>
-          <w:noProof/>
-        </w:rPr>
-        <w:fldChar w:fldCharType="end"/>
-      </w:r>
-      <w:bookmarkEnd w:id="84"/>
+      <w:fldSimple w:instr=" SEQ Figure \* ARABIC ">
+        <w:r>
+          <w:rPr>
+            <w:noProof/>
+          </w:rPr>
+          <w:t>44</w:t>
+        </w:r>
+      </w:fldSimple>
+      <w:bookmarkEnd w:id="83"/>
       <w:r>
         <w:t xml:space="preserve"> 3D GGI_TLM converter model including heatsink</w:t>
       </w:r>
@@ -42317,32 +41894,19 @@
           <w:szCs w:val="24"/>
         </w:rPr>
       </w:pPr>
-      <w:bookmarkStart w:id="85" w:name="_Ref10727578"/>
+      <w:bookmarkStart w:id="84" w:name="_Ref10727578"/>
       <w:r>
         <w:t xml:space="preserve">Figure </w:t>
       </w:r>
-      <w:r>
-        <w:fldChar w:fldCharType="begin"/>
-      </w:r>
-      <w:r>
-        <w:instrText xml:space="preserve"> SEQ Figure \* ARABIC </w:instrText>
-      </w:r>
-      <w:r>
-        <w:fldChar w:fldCharType="separate"/>
-      </w:r>
-      <w:r>
-        <w:rPr>
-          <w:noProof/>
-        </w:rPr>
-        <w:t>45</w:t>
-      </w:r>
-      <w:r>
-        <w:rPr>
-          <w:noProof/>
-        </w:rPr>
-        <w:fldChar w:fldCharType="end"/>
-      </w:r>
-      <w:bookmarkEnd w:id="85"/>
+      <w:fldSimple w:instr=" SEQ Figure \* ARABIC ">
+        <w:r>
+          <w:rPr>
+            <w:noProof/>
+          </w:rPr>
+          <w:t>45</w:t>
+        </w:r>
+      </w:fldSimple>
+      <w:bookmarkEnd w:id="84"/>
       <w:r>
         <w:t xml:space="preserve"> 3D GGI_TLM converter model showing the MOSFET package model and ceramic tile between it and the heatsink</w:t>
       </w:r>
@@ -42543,32 +42107,19 @@
           <w:szCs w:val="24"/>
         </w:rPr>
       </w:pPr>
-      <w:bookmarkStart w:id="86" w:name="_Ref18658863"/>
+      <w:bookmarkStart w:id="85" w:name="_Ref18658863"/>
       <w:r>
         <w:t xml:space="preserve">Figure </w:t>
       </w:r>
-      <w:r>
-        <w:fldChar w:fldCharType="begin"/>
-      </w:r>
-      <w:r>
-        <w:instrText xml:space="preserve"> SEQ Figure \* ARABIC </w:instrText>
-      </w:r>
-      <w:r>
-        <w:fldChar w:fldCharType="separate"/>
-      </w:r>
-      <w:r>
-        <w:rPr>
-          <w:noProof/>
-        </w:rPr>
-        <w:t>46</w:t>
-      </w:r>
-      <w:r>
-        <w:rPr>
-          <w:noProof/>
-        </w:rPr>
-        <w:fldChar w:fldCharType="end"/>
-      </w:r>
-      <w:bookmarkEnd w:id="86"/>
+      <w:fldSimple w:instr=" SEQ Figure \* ARABIC ">
+        <w:r>
+          <w:rPr>
+            <w:noProof/>
+          </w:rPr>
+          <w:t>46</w:t>
+        </w:r>
+      </w:fldSimple>
+      <w:bookmarkEnd w:id="85"/>
       <w:r>
         <w:t xml:space="preserve">. Converter voltages (model includes switch and diode snubbers, operating at 2GHz) </w:t>
       </w:r>
@@ -42640,32 +42191,19 @@
       <w:pPr>
         <w:pStyle w:val="Caption"/>
       </w:pPr>
-      <w:bookmarkStart w:id="87" w:name="_Ref18658993"/>
+      <w:bookmarkStart w:id="86" w:name="_Ref18658993"/>
       <w:r>
         <w:t xml:space="preserve">Figure </w:t>
       </w:r>
-      <w:r>
-        <w:fldChar w:fldCharType="begin"/>
-      </w:r>
-      <w:r>
-        <w:instrText xml:space="preserve"> SEQ Figure \* ARABIC </w:instrText>
-      </w:r>
-      <w:r>
-        <w:fldChar w:fldCharType="separate"/>
-      </w:r>
-      <w:r>
-        <w:rPr>
-          <w:noProof/>
-        </w:rPr>
-        <w:t>47</w:t>
-      </w:r>
-      <w:r>
-        <w:rPr>
-          <w:noProof/>
-        </w:rPr>
-        <w:fldChar w:fldCharType="end"/>
-      </w:r>
-      <w:bookmarkEnd w:id="87"/>
+      <w:fldSimple w:instr=" SEQ Figure \* ARABIC ">
+        <w:r>
+          <w:rPr>
+            <w:noProof/>
+          </w:rPr>
+          <w:t>47</w:t>
+        </w:r>
+      </w:fldSimple>
+      <w:bookmarkEnd w:id="86"/>
       <w:r>
         <w:t>. Current density with switch closed</w:t>
       </w:r>
@@ -42741,32 +42279,19 @@
           <w:szCs w:val="32"/>
         </w:rPr>
       </w:pPr>
-      <w:bookmarkStart w:id="88" w:name="_Ref18658995"/>
+      <w:bookmarkStart w:id="87" w:name="_Ref18658995"/>
       <w:r>
         <w:t xml:space="preserve">Figure </w:t>
       </w:r>
-      <w:r>
-        <w:fldChar w:fldCharType="begin"/>
-      </w:r>
-      <w:r>
-        <w:instrText xml:space="preserve"> SEQ Figure \* ARABIC </w:instrText>
-      </w:r>
-      <w:r>
-        <w:fldChar w:fldCharType="separate"/>
-      </w:r>
-      <w:r>
-        <w:rPr>
-          <w:noProof/>
-        </w:rPr>
-        <w:t>48</w:t>
-      </w:r>
-      <w:r>
-        <w:rPr>
-          <w:noProof/>
-        </w:rPr>
-        <w:fldChar w:fldCharType="end"/>
-      </w:r>
-      <w:bookmarkEnd w:id="88"/>
+      <w:fldSimple w:instr=" SEQ Figure \* ARABIC ">
+        <w:r>
+          <w:rPr>
+            <w:noProof/>
+          </w:rPr>
+          <w:t>48</w:t>
+        </w:r>
+      </w:fldSimple>
+      <w:bookmarkEnd w:id="87"/>
       <w:r>
         <w:t>. Current density with switch open</w:t>
       </w:r>
@@ -42838,32 +42363,19 @@
           <w:szCs w:val="32"/>
         </w:rPr>
       </w:pPr>
-      <w:bookmarkStart w:id="89" w:name="_Ref18659044"/>
+      <w:bookmarkStart w:id="88" w:name="_Ref18659044"/>
       <w:r>
         <w:t xml:space="preserve">Figure </w:t>
       </w:r>
-      <w:r>
-        <w:fldChar w:fldCharType="begin"/>
-      </w:r>
-      <w:r>
-        <w:instrText xml:space="preserve"> SEQ Figure \* ARABIC </w:instrText>
-      </w:r>
-      <w:r>
-        <w:fldChar w:fldCharType="separate"/>
-      </w:r>
-      <w:r>
-        <w:rPr>
-          <w:noProof/>
-        </w:rPr>
-        <w:t>49</w:t>
-      </w:r>
-      <w:r>
-        <w:rPr>
-          <w:noProof/>
-        </w:rPr>
-        <w:fldChar w:fldCharType="end"/>
-      </w:r>
-      <w:bookmarkEnd w:id="89"/>
+      <w:fldSimple w:instr=" SEQ Figure \* ARABIC ">
+        <w:r>
+          <w:rPr>
+            <w:noProof/>
+          </w:rPr>
+          <w:t>49</w:t>
+        </w:r>
+      </w:fldSimple>
+      <w:bookmarkEnd w:id="88"/>
       <w:r>
         <w:t>. Magnetic field, switch closed</w:t>
       </w:r>
@@ -42944,32 +42456,19 @@
           <w:szCs w:val="32"/>
         </w:rPr>
       </w:pPr>
-      <w:bookmarkStart w:id="90" w:name="_Ref18659045"/>
+      <w:bookmarkStart w:id="89" w:name="_Ref18659045"/>
       <w:r>
         <w:t xml:space="preserve">Figure </w:t>
       </w:r>
-      <w:r>
-        <w:fldChar w:fldCharType="begin"/>
-      </w:r>
-      <w:r>
-        <w:instrText xml:space="preserve"> SEQ Figure \* ARABIC </w:instrText>
-      </w:r>
-      <w:r>
-        <w:fldChar w:fldCharType="separate"/>
-      </w:r>
-      <w:r>
-        <w:rPr>
-          <w:noProof/>
-        </w:rPr>
-        <w:t>50</w:t>
-      </w:r>
-      <w:r>
-        <w:rPr>
-          <w:noProof/>
-        </w:rPr>
-        <w:fldChar w:fldCharType="end"/>
-      </w:r>
-      <w:bookmarkEnd w:id="90"/>
+      <w:fldSimple w:instr=" SEQ Figure \* ARABIC ">
+        <w:r>
+          <w:rPr>
+            <w:noProof/>
+          </w:rPr>
+          <w:t>50</w:t>
+        </w:r>
+      </w:fldSimple>
+      <w:bookmarkEnd w:id="89"/>
       <w:r>
         <w:t>. H field, switch open</w:t>
       </w:r>
@@ -42994,12 +42493,12 @@
       <w:pPr>
         <w:pStyle w:val="Heading1"/>
       </w:pPr>
-      <w:bookmarkStart w:id="91" w:name="_Toc20122604"/>
+      <w:bookmarkStart w:id="90" w:name="_Toc20122604"/>
       <w:r>
         <w:lastRenderedPageBreak/>
         <w:t>References</w:t>
       </w:r>
-      <w:bookmarkEnd w:id="91"/>
+      <w:bookmarkEnd w:id="90"/>
     </w:p>
     <w:p>
       <w:pPr>
@@ -43020,8 +42519,8 @@
           <w:szCs w:val="20"/>
         </w:rPr>
       </w:pPr>
-      <w:bookmarkStart w:id="92" w:name="_Ref6302804"/>
-      <w:bookmarkStart w:id="93" w:name="_Ref19168503"/>
+      <w:bookmarkStart w:id="91" w:name="_Ref6302804"/>
+      <w:bookmarkStart w:id="92" w:name="_Ref19168503"/>
       <w:r>
         <w:rPr>
           <w:rFonts w:cs="Times New Roman"/>
@@ -43039,8 +42538,8 @@
           <w:t>www.github.com/ggiemr/GGI_TLM</w:t>
         </w:r>
       </w:hyperlink>
+      <w:bookmarkEnd w:id="91"/>
       <w:bookmarkEnd w:id="92"/>
-      <w:bookmarkEnd w:id="93"/>
     </w:p>
     <w:p>
       <w:pPr>
@@ -43054,7 +42553,7 @@
           <w:szCs w:val="20"/>
         </w:rPr>
       </w:pPr>
-      <w:bookmarkStart w:id="94" w:name="_Ref19173423"/>
+      <w:bookmarkStart w:id="93" w:name="_Ref19173423"/>
       <w:r>
         <w:rPr>
           <w:szCs w:val="20"/>
@@ -43090,7 +42589,7 @@
         </w:rPr>
         <w:t xml:space="preserve"> Piscataway, IEEE Press, 1995</w:t>
       </w:r>
-      <w:bookmarkEnd w:id="94"/>
+      <w:bookmarkEnd w:id="93"/>
     </w:p>
     <w:p>
       <w:pPr>
@@ -43104,7 +42603,7 @@
           <w:szCs w:val="20"/>
         </w:rPr>
       </w:pPr>
-      <w:bookmarkStart w:id="95" w:name="_Ref6302816"/>
+      <w:bookmarkStart w:id="94" w:name="_Ref6302816"/>
       <w:r>
         <w:rPr>
           <w:rFonts w:cs="Times New Roman"/>
@@ -43112,7 +42611,7 @@
         </w:rPr>
         <w:t>Ngspice, ngspice.sourceforge.net</w:t>
       </w:r>
-      <w:bookmarkEnd w:id="95"/>
+      <w:bookmarkEnd w:id="94"/>
     </w:p>
     <w:p>
       <w:pPr>
@@ -43126,7 +42625,7 @@
           <w:szCs w:val="20"/>
         </w:rPr>
       </w:pPr>
-      <w:bookmarkStart w:id="96" w:name="_Ref6302828"/>
+      <w:bookmarkStart w:id="95" w:name="_Ref6302828"/>
       <w:r>
         <w:rPr>
           <w:rFonts w:cs="Times New Roman"/>
@@ -43134,7 +42633,7 @@
         </w:rPr>
         <w:t>Gerber format, www.ucamco.com/en/gerber</w:t>
       </w:r>
-      <w:bookmarkEnd w:id="96"/>
+      <w:bookmarkEnd w:id="95"/>
     </w:p>
     <w:p>
       <w:pPr>
@@ -43148,7 +42647,7 @@
           <w:szCs w:val="20"/>
         </w:rPr>
       </w:pPr>
-      <w:bookmarkStart w:id="97" w:name="_Ref6302884"/>
+      <w:bookmarkStart w:id="96" w:name="_Ref6302884"/>
       <w:r>
         <w:rPr>
           <w:rFonts w:cs="Times New Roman"/>
@@ -43156,7 +42655,7 @@
         </w:rPr>
         <w:t>J.W. Park, P.P.M. So, W. J. R. Hoefer, “Lumped and distributed Device Embedding Techniques in Time Domain TLM Field Models,” IEEE MTT</w:t>
       </w:r>
-      <w:bookmarkEnd w:id="97"/>
+      <w:bookmarkEnd w:id="96"/>
     </w:p>
     <w:p>
       <w:pPr>
@@ -43170,7 +42669,7 @@
           <w:szCs w:val="20"/>
         </w:rPr>
       </w:pPr>
-      <w:bookmarkStart w:id="98" w:name="_Ref6307181"/>
+      <w:bookmarkStart w:id="97" w:name="_Ref6307181"/>
       <w:r>
         <w:rPr>
           <w:rFonts w:cs="Times New Roman"/>
@@ -43178,7 +42677,7 @@
         </w:rPr>
         <w:t>P. P. M. So, W. J. R. Hoefer, “A TLM-SPICE Interconnection Framework for Coupled Field and Circuit Analysis in the Time Domain,” IEEE Trans MTT, Vol 50, No 12, December 2002</w:t>
       </w:r>
-      <w:bookmarkEnd w:id="98"/>
+      <w:bookmarkEnd w:id="97"/>
     </w:p>
     <w:p>
       <w:pPr>
@@ -43232,7 +42731,7 @@
           <w:szCs w:val="20"/>
         </w:rPr>
       </w:pPr>
-      <w:bookmarkStart w:id="99" w:name="_Ref6303112"/>
+      <w:bookmarkStart w:id="98" w:name="_Ref6303112"/>
       <w:r>
         <w:rPr>
           <w:rFonts w:cs="Times New Roman"/>
@@ -43240,7 +42739,7 @@
         </w:rPr>
         <w:t>M. N. de Sousa, L. R. A. X. Menezes, P. Russer, “Hybrid TLM-SPICE Method in Electromagnetics Problems,”</w:t>
       </w:r>
-      <w:bookmarkEnd w:id="99"/>
+      <w:bookmarkEnd w:id="98"/>
       <w:r>
         <w:rPr>
           <w:rFonts w:cs="Times New Roman"/>
@@ -43267,7 +42766,7 @@
 </file>
 
 <file path=word/numbering.xml><?xml version="1.0" encoding="utf-8"?>
-<w:numbering xmlns:wpc="http://schemas.microsoft.com/office/word/2010/wordprocessingCanvas" xmlns:cx="http://schemas.microsoft.com/office/drawing/2014/chartex" xmlns:cx1="http://schemas.microsoft.com/office/drawing/2015/9/8/chartex" xmlns:mc="http://schemas.openxmlformats.org/markup-compatibility/2006" xmlns:o="urn:schemas-microsoft-com:office:office" xmlns:r="http://schemas.openxmlformats.org/officeDocument/2006/relationships" xmlns:m="http://schemas.openxmlformats.org/officeDocument/2006/math" xmlns:v="urn:schemas-microsoft-com:vml" xmlns:wp14="http://schemas.microsoft.com/office/word/2010/wordprocessingDrawing" xmlns:wp="http://schemas.openxmlformats.org/drawingml/2006/wordprocessingDrawing" xmlns:w10="urn:schemas-microsoft-com:office:word" xmlns:w="http://schemas.openxmlformats.org/wordprocessingml/2006/main" xmlns:w14="http://schemas.microsoft.com/office/word/2010/wordml" xmlns:w15="http://schemas.microsoft.com/office/word/2012/wordml" xmlns:w16se="http://schemas.microsoft.com/office/word/2015/wordml/symex" xmlns:wpg="http://schemas.microsoft.com/office/word/2010/wordprocessingGroup" xmlns:wpi="http://schemas.microsoft.com/office/word/2010/wordprocessingInk" xmlns:wne="http://schemas.microsoft.com/office/word/2006/wordml" xmlns:wps="http://schemas.microsoft.com/office/word/2010/wordprocessingShape" mc:Ignorable="w14 w15 w16se wp14">
+<w:numbering xmlns:wpc="http://schemas.microsoft.com/office/word/2010/wordprocessingCanvas" xmlns:cx="http://schemas.microsoft.com/office/drawing/2014/chartex" xmlns:cx1="http://schemas.microsoft.com/office/drawing/2015/9/8/chartex" xmlns:cx2="http://schemas.microsoft.com/office/drawing/2015/10/21/chartex" xmlns:cx3="http://schemas.microsoft.com/office/drawing/2016/5/9/chartex" xmlns:cx4="http://schemas.microsoft.com/office/drawing/2016/5/10/chartex" xmlns:cx5="http://schemas.microsoft.com/office/drawing/2016/5/11/chartex" xmlns:cx6="http://schemas.microsoft.com/office/drawing/2016/5/12/chartex" xmlns:cx7="http://schemas.microsoft.com/office/drawing/2016/5/13/chartex" xmlns:cx8="http://schemas.microsoft.com/office/drawing/2016/5/14/chartex" xmlns:mc="http://schemas.openxmlformats.org/markup-compatibility/2006" xmlns:aink="http://schemas.microsoft.com/office/drawing/2016/ink" xmlns:am3d="http://schemas.microsoft.com/office/drawing/2017/model3d" xmlns:o="urn:schemas-microsoft-com:office:office" xmlns:oel="http://schemas.microsoft.com/office/2019/extlst" xmlns:r="http://schemas.openxmlformats.org/officeDocument/2006/relationships" xmlns:m="http://schemas.openxmlformats.org/officeDocument/2006/math" xmlns:v="urn:schemas-microsoft-com:vml" xmlns:wp14="http://schemas.microsoft.com/office/word/2010/wordprocessingDrawing" xmlns:wp="http://schemas.openxmlformats.org/drawingml/2006/wordprocessingDrawing" xmlns:w10="urn:schemas-microsoft-com:office:word" xmlns:w="http://schemas.openxmlformats.org/wordprocessingml/2006/main" xmlns:w14="http://schemas.microsoft.com/office/word/2010/wordml" xmlns:w15="http://schemas.microsoft.com/office/word/2012/wordml" xmlns:w16cex="http://schemas.microsoft.com/office/word/2018/wordml/cex" xmlns:w16cid="http://schemas.microsoft.com/office/word/2016/wordml/cid" xmlns:w16="http://schemas.microsoft.com/office/word/2018/wordml" xmlns:w16sdtdh="http://schemas.microsoft.com/office/word/2020/wordml/sdtdatahash" xmlns:w16se="http://schemas.microsoft.com/office/word/2015/wordml/symex" xmlns:wpg="http://schemas.microsoft.com/office/word/2010/wordprocessingGroup" xmlns:wpi="http://schemas.microsoft.com/office/word/2010/wordprocessingInk" xmlns:wne="http://schemas.microsoft.com/office/word/2006/wordml" xmlns:wps="http://schemas.microsoft.com/office/word/2010/wordprocessingShape" mc:Ignorable="w14 w15 w16se w16cid w16 w16cex w16sdtdh wp14">
   <w:abstractNum w:abstractNumId="0" w15:restartNumberingAfterBreak="0">
     <w:nsid w:val="02F64248"/>
     <w:multiLevelType w:val="hybridMultilevel"/>
@@ -45792,92 +45291,92 @@
       </w:pPr>
     </w:lvl>
   </w:abstractNum>
-  <w:num w:numId="1">
+  <w:num w:numId="1" w16cid:durableId="1327439426">
     <w:abstractNumId w:val="19"/>
   </w:num>
-  <w:num w:numId="2">
+  <w:num w:numId="2" w16cid:durableId="848835724">
     <w:abstractNumId w:val="4"/>
   </w:num>
-  <w:num w:numId="3">
+  <w:num w:numId="3" w16cid:durableId="575823582">
     <w:abstractNumId w:val="6"/>
   </w:num>
-  <w:num w:numId="4">
+  <w:num w:numId="4" w16cid:durableId="494229223">
     <w:abstractNumId w:val="7"/>
   </w:num>
-  <w:num w:numId="5">
+  <w:num w:numId="5" w16cid:durableId="2001035306">
     <w:abstractNumId w:val="9"/>
   </w:num>
-  <w:num w:numId="6">
+  <w:num w:numId="6" w16cid:durableId="1119178938">
     <w:abstractNumId w:val="25"/>
   </w:num>
-  <w:num w:numId="7">
+  <w:num w:numId="7" w16cid:durableId="493185096">
     <w:abstractNumId w:val="2"/>
   </w:num>
-  <w:num w:numId="8">
+  <w:num w:numId="8" w16cid:durableId="1044407011">
     <w:abstractNumId w:val="18"/>
   </w:num>
-  <w:num w:numId="9">
+  <w:num w:numId="9" w16cid:durableId="1998000201">
     <w:abstractNumId w:val="10"/>
   </w:num>
-  <w:num w:numId="10">
+  <w:num w:numId="10" w16cid:durableId="1288664921">
     <w:abstractNumId w:val="5"/>
   </w:num>
-  <w:num w:numId="11">
+  <w:num w:numId="11" w16cid:durableId="2023509388">
     <w:abstractNumId w:val="24"/>
   </w:num>
-  <w:num w:numId="12">
+  <w:num w:numId="12" w16cid:durableId="2092896037">
     <w:abstractNumId w:val="22"/>
   </w:num>
-  <w:num w:numId="13">
+  <w:num w:numId="13" w16cid:durableId="912546401">
     <w:abstractNumId w:val="13"/>
   </w:num>
-  <w:num w:numId="14">
+  <w:num w:numId="14" w16cid:durableId="604458344">
     <w:abstractNumId w:val="14"/>
   </w:num>
-  <w:num w:numId="15">
+  <w:num w:numId="15" w16cid:durableId="677346532">
     <w:abstractNumId w:val="11"/>
   </w:num>
-  <w:num w:numId="16">
+  <w:num w:numId="16" w16cid:durableId="1028723546">
     <w:abstractNumId w:val="1"/>
   </w:num>
-  <w:num w:numId="17">
+  <w:num w:numId="17" w16cid:durableId="433551105">
     <w:abstractNumId w:val="15"/>
   </w:num>
-  <w:num w:numId="18">
+  <w:num w:numId="18" w16cid:durableId="1338266591">
     <w:abstractNumId w:val="3"/>
   </w:num>
-  <w:num w:numId="19">
+  <w:num w:numId="19" w16cid:durableId="1846825447">
     <w:abstractNumId w:val="17"/>
   </w:num>
-  <w:num w:numId="20">
+  <w:num w:numId="20" w16cid:durableId="387342461">
     <w:abstractNumId w:val="12"/>
   </w:num>
-  <w:num w:numId="21">
+  <w:num w:numId="21" w16cid:durableId="590239478">
     <w:abstractNumId w:val="26"/>
   </w:num>
-  <w:num w:numId="22">
+  <w:num w:numId="22" w16cid:durableId="1210265382">
     <w:abstractNumId w:val="20"/>
   </w:num>
-  <w:num w:numId="23">
+  <w:num w:numId="23" w16cid:durableId="1875267405">
     <w:abstractNumId w:val="0"/>
   </w:num>
-  <w:num w:numId="24">
+  <w:num w:numId="24" w16cid:durableId="563761592">
     <w:abstractNumId w:val="16"/>
   </w:num>
-  <w:num w:numId="25">
+  <w:num w:numId="25" w16cid:durableId="1175344044">
     <w:abstractNumId w:val="8"/>
   </w:num>
-  <w:num w:numId="26">
+  <w:num w:numId="26" w16cid:durableId="543560301">
     <w:abstractNumId w:val="21"/>
   </w:num>
-  <w:num w:numId="27">
+  <w:num w:numId="27" w16cid:durableId="60756689">
     <w:abstractNumId w:val="23"/>
   </w:num>
 </w:numbering>
 </file>
 
 <file path=word/styles.xml><?xml version="1.0" encoding="utf-8"?>
-<w:styles xmlns:mc="http://schemas.openxmlformats.org/markup-compatibility/2006" xmlns:r="http://schemas.openxmlformats.org/officeDocument/2006/relationships" xmlns:w="http://schemas.openxmlformats.org/wordprocessingml/2006/main" xmlns:w14="http://schemas.microsoft.com/office/word/2010/wordml" xmlns:w15="http://schemas.microsoft.com/office/word/2012/wordml" xmlns:w16se="http://schemas.microsoft.com/office/word/2015/wordml/symex" mc:Ignorable="w14 w15 w16se">
+<w:styles xmlns:mc="http://schemas.openxmlformats.org/markup-compatibility/2006" xmlns:r="http://schemas.openxmlformats.org/officeDocument/2006/relationships" xmlns:w="http://schemas.openxmlformats.org/wordprocessingml/2006/main" xmlns:w14="http://schemas.microsoft.com/office/word/2010/wordml" xmlns:w15="http://schemas.microsoft.com/office/word/2012/wordml" xmlns:w16cex="http://schemas.microsoft.com/office/word/2018/wordml/cex" xmlns:w16cid="http://schemas.microsoft.com/office/word/2016/wordml/cid" xmlns:w16="http://schemas.microsoft.com/office/word/2018/wordml" xmlns:w16sdtdh="http://schemas.microsoft.com/office/word/2020/wordml/sdtdatahash" xmlns:w16se="http://schemas.microsoft.com/office/word/2015/wordml/symex" mc:Ignorable="w14 w15 w16se w16cid w16 w16cex w16sdtdh">
   <w:docDefaults>
     <w:rPrDefault>
       <w:rPr>
@@ -45893,7 +45392,7 @@
       </w:pPr>
     </w:pPrDefault>
   </w:docDefaults>
-  <w:latentStyles w:defLockedState="0" w:defUIPriority="99" w:defSemiHidden="0" w:defUnhideWhenUsed="0" w:defQFormat="0" w:count="371">
+  <w:latentStyles w:defLockedState="0" w:defUIPriority="99" w:defSemiHidden="0" w:defUnhideWhenUsed="0" w:defQFormat="0" w:count="376">
     <w:lsdException w:name="Normal" w:uiPriority="0" w:qFormat="1"/>
     <w:lsdException w:name="heading 1" w:uiPriority="9" w:qFormat="1"/>
     <w:lsdException w:name="heading 2" w:semiHidden="1" w:uiPriority="9" w:unhideWhenUsed="1" w:qFormat="1"/>
@@ -46265,6 +45764,11 @@
     <w:lsdException w:name="List Table 5 Dark Accent 6" w:uiPriority="50"/>
     <w:lsdException w:name="List Table 6 Colorful Accent 6" w:uiPriority="51"/>
     <w:lsdException w:name="List Table 7 Colorful Accent 6" w:uiPriority="52"/>
+    <w:lsdException w:name="Mention" w:semiHidden="1" w:unhideWhenUsed="1"/>
+    <w:lsdException w:name="Smart Hyperlink" w:semiHidden="1" w:unhideWhenUsed="1"/>
+    <w:lsdException w:name="Hashtag" w:semiHidden="1" w:unhideWhenUsed="1"/>
+    <w:lsdException w:name="Unresolved Mention" w:semiHidden="1" w:unhideWhenUsed="1"/>
+    <w:lsdException w:name="Smart Link" w:semiHidden="1" w:unhideWhenUsed="1"/>
   </w:latentStyles>
   <w:style w:type="paragraph" w:default="1" w:styleId="Normal">
     <w:name w:val="Normal"/>

</xml_diff>